<commit_message>
Updated for first presentation
.
</commit_message>
<xml_diff>
--- a/Narrative Documents/Kingdom Clean-Up High Concept.docx
+++ b/Narrative Documents/Kingdom Clean-Up High Concept.docx
@@ -43,47 +43,29 @@
         </w:rPr>
         <w:t>Game 334</w:t>
       </w:r>
+    </w:p>
+    <w:p>
+      <w:pPr>
+        <w:spacing w:line="360" w:lineRule="auto"/>
+        <w:jc w:val="center"/>
+        <w:rPr>
+          <w:rFonts w:ascii="Times New Roman" w:hAnsi="Times New Roman" w:cs="Times New Roman"/>
+          <w:b/>
+          <w:sz w:val="24"/>
+          <w:szCs w:val="24"/>
+        </w:rPr>
+      </w:pPr>
+      <w:r>
+        <w:rPr>
+          <w:rFonts w:ascii="Times New Roman" w:hAnsi="Times New Roman" w:cs="Times New Roman"/>
+          <w:b/>
+          <w:sz w:val="24"/>
+          <w:szCs w:val="24"/>
+        </w:rPr>
+        <w:t>Team Tersuca</w:t>
+      </w:r>
       <w:bookmarkStart w:id="0" w:name="_GoBack"/>
       <w:bookmarkEnd w:id="0"/>
-    </w:p>
-    <w:p>
-      <w:pPr>
-        <w:spacing w:line="360" w:lineRule="auto"/>
-        <w:jc w:val="center"/>
-        <w:rPr>
-          <w:rFonts w:ascii="Times New Roman" w:hAnsi="Times New Roman" w:cs="Times New Roman"/>
-          <w:b/>
-          <w:sz w:val="24"/>
-          <w:szCs w:val="24"/>
-        </w:rPr>
-      </w:pPr>
-      <w:r>
-        <w:rPr>
-          <w:rFonts w:ascii="Times New Roman" w:hAnsi="Times New Roman" w:cs="Times New Roman"/>
-          <w:b/>
-          <w:sz w:val="24"/>
-          <w:szCs w:val="24"/>
-        </w:rPr>
-        <w:t>Dillon Johnson</w:t>
-      </w:r>
-      <w:r>
-        <w:rPr>
-          <w:rFonts w:ascii="Times New Roman" w:hAnsi="Times New Roman" w:cs="Times New Roman"/>
-          <w:b/>
-          <w:sz w:val="24"/>
-          <w:szCs w:val="24"/>
-        </w:rPr>
-        <w:t xml:space="preserve"> a</w:t>
-      </w:r>
-      <w:r>
-        <w:rPr>
-          <w:rFonts w:ascii="Times New Roman" w:hAnsi="Times New Roman" w:cs="Times New Roman"/>
-          <w:b/>
-          <w:sz w:val="24"/>
-          <w:szCs w:val="24"/>
-        </w:rPr>
-        <w:t>nd Rachel Groth</w:t>
-      </w:r>
     </w:p>
     <w:p>
       <w:pPr>
@@ -2572,6 +2554,7 @@
   <w:style w:type="character" w:default="1" w:styleId="DefaultParagraphFont">
     <w:name w:val="Default Paragraph Font"/>
     <w:uiPriority w:val="1"/>
+    <w:semiHidden/>
     <w:unhideWhenUsed/>
   </w:style>
   <w:style w:type="table" w:default="1" w:styleId="TableNormal">

</xml_diff>

<commit_message>
Few more updated documents
</commit_message>
<xml_diff>
--- a/Narrative Documents/Kingdom Clean-Up High Concept.docx
+++ b/Narrative Documents/Kingdom Clean-Up High Concept.docx
@@ -1,6 +1,6 @@
 
 <file path=word/document.xml><?xml version="1.0" encoding="utf-8"?>
-<w:document xmlns:wpc="http://schemas.microsoft.com/office/word/2010/wordprocessingCanvas" xmlns:mc="http://schemas.openxmlformats.org/markup-compatibility/2006" xmlns:o="urn:schemas-microsoft-com:office:office" xmlns:r="http://schemas.openxmlformats.org/officeDocument/2006/relationships" xmlns:m="http://schemas.openxmlformats.org/officeDocument/2006/math" xmlns:v="urn:schemas-microsoft-com:vml" xmlns:wp14="http://schemas.microsoft.com/office/word/2010/wordprocessingDrawing" xmlns:wp="http://schemas.openxmlformats.org/drawingml/2006/wordprocessingDrawing" xmlns:w10="urn:schemas-microsoft-com:office:word" xmlns:w="http://schemas.openxmlformats.org/wordprocessingml/2006/main" xmlns:w14="http://schemas.microsoft.com/office/word/2010/wordml" xmlns:w15="http://schemas.microsoft.com/office/word/2012/wordml" xmlns:wpg="http://schemas.microsoft.com/office/word/2010/wordprocessingGroup" xmlns:wpi="http://schemas.microsoft.com/office/word/2010/wordprocessingInk" xmlns:wne="http://schemas.microsoft.com/office/word/2006/wordml" xmlns:wps="http://schemas.microsoft.com/office/word/2010/wordprocessingShape" mc:Ignorable="w14 w15 wp14">
+<w:document xmlns:wpc="http://schemas.microsoft.com/office/word/2010/wordprocessingCanvas" xmlns:cx="http://schemas.microsoft.com/office/drawing/2014/chartex" xmlns:cx1="http://schemas.microsoft.com/office/drawing/2015/9/8/chartex" xmlns:cx2="http://schemas.microsoft.com/office/drawing/2015/10/21/chartex" xmlns:cx3="http://schemas.microsoft.com/office/drawing/2016/5/9/chartex" xmlns:cx4="http://schemas.microsoft.com/office/drawing/2016/5/10/chartex" xmlns:cx5="http://schemas.microsoft.com/office/drawing/2016/5/11/chartex" xmlns:cx6="http://schemas.microsoft.com/office/drawing/2016/5/12/chartex" xmlns:cx7="http://schemas.microsoft.com/office/drawing/2016/5/13/chartex" xmlns:cx8="http://schemas.microsoft.com/office/drawing/2016/5/14/chartex" xmlns:mc="http://schemas.openxmlformats.org/markup-compatibility/2006" xmlns:aink="http://schemas.microsoft.com/office/drawing/2016/ink" xmlns:am3d="http://schemas.microsoft.com/office/drawing/2017/model3d" xmlns:o="urn:schemas-microsoft-com:office:office" xmlns:r="http://schemas.openxmlformats.org/officeDocument/2006/relationships" xmlns:m="http://schemas.openxmlformats.org/officeDocument/2006/math" xmlns:v="urn:schemas-microsoft-com:vml" xmlns:wp14="http://schemas.microsoft.com/office/word/2010/wordprocessingDrawing" xmlns:wp="http://schemas.openxmlformats.org/drawingml/2006/wordprocessingDrawing" xmlns:w10="urn:schemas-microsoft-com:office:word" xmlns:w="http://schemas.openxmlformats.org/wordprocessingml/2006/main" xmlns:w14="http://schemas.microsoft.com/office/word/2010/wordml" xmlns:w15="http://schemas.microsoft.com/office/word/2012/wordml" xmlns:w16cid="http://schemas.microsoft.com/office/word/2016/wordml/cid" xmlns:w16se="http://schemas.microsoft.com/office/word/2015/wordml/symex" xmlns:wpg="http://schemas.microsoft.com/office/word/2010/wordprocessingGroup" xmlns:wpi="http://schemas.microsoft.com/office/word/2010/wordprocessingInk" xmlns:wne="http://schemas.microsoft.com/office/word/2006/wordml" xmlns:wps="http://schemas.microsoft.com/office/word/2010/wordprocessingShape" mc:Ignorable="w14 w15 w16se w16cid wp14">
   <w:body>
     <w:p>
       <w:pPr>
@@ -62,7 +62,1090 @@
           <w:sz w:val="24"/>
           <w:szCs w:val="24"/>
         </w:rPr>
-        <w:t>Team Tersuca</w:t>
+        <w:t xml:space="preserve">Team </w:t>
+      </w:r>
+      <w:proofErr w:type="spellStart"/>
+      <w:r>
+        <w:rPr>
+          <w:rFonts w:ascii="Times New Roman" w:hAnsi="Times New Roman" w:cs="Times New Roman"/>
+          <w:b/>
+          <w:sz w:val="24"/>
+          <w:szCs w:val="24"/>
+        </w:rPr>
+        <w:t>Tersuca</w:t>
+      </w:r>
+      <w:proofErr w:type="spellEnd"/>
+    </w:p>
+    <w:p>
+      <w:pPr>
+        <w:spacing w:line="360" w:lineRule="auto"/>
+        <w:rPr>
+          <w:rFonts w:ascii="Times New Roman" w:hAnsi="Times New Roman" w:cs="Times New Roman"/>
+          <w:sz w:val="24"/>
+          <w:szCs w:val="24"/>
+        </w:rPr>
+      </w:pPr>
+      <w:r>
+        <w:rPr>
+          <w:rFonts w:ascii="Times New Roman" w:hAnsi="Times New Roman" w:cs="Times New Roman"/>
+          <w:sz w:val="24"/>
+          <w:szCs w:val="24"/>
+        </w:rPr>
+        <w:tab/>
+      </w:r>
+      <w:r>
+        <w:rPr>
+          <w:rFonts w:ascii="Times New Roman" w:hAnsi="Times New Roman" w:cs="Times New Roman"/>
+          <w:sz w:val="24"/>
+          <w:szCs w:val="24"/>
+        </w:rPr>
+        <w:t>Your kingdom has survived war, disease, natural disasters, and even dragons, but after everything it has overcome, the kingdom has finally fallen…</w:t>
+      </w:r>
+      <w:proofErr w:type="spellStart"/>
+      <w:r>
+        <w:rPr>
+          <w:rFonts w:ascii="Times New Roman" w:hAnsi="Times New Roman" w:cs="Times New Roman"/>
+          <w:sz w:val="24"/>
+          <w:szCs w:val="24"/>
+        </w:rPr>
+        <w:t>t..to</w:t>
+      </w:r>
+      <w:proofErr w:type="spellEnd"/>
+      <w:r>
+        <w:rPr>
+          <w:rFonts w:ascii="Times New Roman" w:hAnsi="Times New Roman" w:cs="Times New Roman"/>
+          <w:sz w:val="24"/>
+          <w:szCs w:val="24"/>
+        </w:rPr>
+        <w:t xml:space="preserve"> the slimes? It is now up to you to take your kingdom back and restore its glory, even if you are just the cleaner.</w:t>
+      </w:r>
+    </w:p>
+    <w:p>
+      <w:pPr>
+        <w:spacing w:line="360" w:lineRule="auto"/>
+        <w:rPr>
+          <w:rFonts w:ascii="Times New Roman" w:hAnsi="Times New Roman" w:cs="Times New Roman"/>
+          <w:b/>
+          <w:sz w:val="24"/>
+          <w:szCs w:val="24"/>
+        </w:rPr>
+      </w:pPr>
+      <w:r>
+        <w:rPr>
+          <w:rFonts w:ascii="Times New Roman" w:hAnsi="Times New Roman" w:cs="Times New Roman"/>
+          <w:b/>
+          <w:sz w:val="24"/>
+          <w:szCs w:val="24"/>
+        </w:rPr>
+        <w:t>Genre:</w:t>
+      </w:r>
+    </w:p>
+    <w:p>
+      <w:pPr>
+        <w:spacing w:line="360" w:lineRule="auto"/>
+        <w:rPr>
+          <w:rFonts w:ascii="Times New Roman" w:hAnsi="Times New Roman" w:cs="Times New Roman"/>
+          <w:sz w:val="24"/>
+          <w:szCs w:val="24"/>
+        </w:rPr>
+      </w:pPr>
+      <w:r>
+        <w:rPr>
+          <w:rFonts w:ascii="Times New Roman" w:hAnsi="Times New Roman" w:cs="Times New Roman"/>
+          <w:b/>
+          <w:sz w:val="24"/>
+          <w:szCs w:val="24"/>
+        </w:rPr>
+        <w:tab/>
+      </w:r>
+      <w:r>
+        <w:rPr>
+          <w:rFonts w:ascii="Times New Roman" w:hAnsi="Times New Roman" w:cs="Times New Roman"/>
+          <w:sz w:val="24"/>
+          <w:szCs w:val="24"/>
+        </w:rPr>
+        <w:t>2D Action Adventure.</w:t>
+      </w:r>
+    </w:p>
+    <w:p>
+      <w:pPr>
+        <w:spacing w:line="360" w:lineRule="auto"/>
+        <w:rPr>
+          <w:rFonts w:ascii="Times New Roman" w:hAnsi="Times New Roman" w:cs="Times New Roman"/>
+          <w:sz w:val="24"/>
+          <w:szCs w:val="24"/>
+        </w:rPr>
+      </w:pPr>
+      <w:r>
+        <w:rPr>
+          <w:rFonts w:ascii="Times New Roman" w:hAnsi="Times New Roman" w:cs="Times New Roman"/>
+          <w:b/>
+          <w:sz w:val="24"/>
+          <w:szCs w:val="24"/>
+        </w:rPr>
+        <w:t>Core Experience</w:t>
+      </w:r>
+      <w:r>
+        <w:rPr>
+          <w:rFonts w:ascii="Times New Roman" w:hAnsi="Times New Roman" w:cs="Times New Roman"/>
+          <w:sz w:val="24"/>
+          <w:szCs w:val="24"/>
+        </w:rPr>
+        <w:t>:</w:t>
+      </w:r>
+    </w:p>
+    <w:p>
+      <w:pPr>
+        <w:spacing w:line="360" w:lineRule="auto"/>
+        <w:ind w:firstLine="720"/>
+        <w:rPr>
+          <w:rFonts w:ascii="Times New Roman" w:hAnsi="Times New Roman" w:cs="Times New Roman"/>
+          <w:sz w:val="24"/>
+          <w:szCs w:val="24"/>
+        </w:rPr>
+      </w:pPr>
+      <w:r>
+        <w:rPr>
+          <w:rFonts w:ascii="Times New Roman" w:hAnsi="Times New Roman" w:cs="Times New Roman"/>
+          <w:sz w:val="24"/>
+          <w:szCs w:val="24"/>
+        </w:rPr>
+        <w:t xml:space="preserve">Become the unlikely hero as </w:t>
+      </w:r>
+      <w:proofErr w:type="gramStart"/>
+      <w:r>
+        <w:rPr>
+          <w:rFonts w:ascii="Times New Roman" w:hAnsi="Times New Roman" w:cs="Times New Roman"/>
+          <w:sz w:val="24"/>
+          <w:szCs w:val="24"/>
+        </w:rPr>
+        <w:t>you</w:t>
+      </w:r>
+      <w:proofErr w:type="gramEnd"/>
+      <w:r>
+        <w:rPr>
+          <w:rFonts w:ascii="Times New Roman" w:hAnsi="Times New Roman" w:cs="Times New Roman"/>
+          <w:sz w:val="24"/>
+          <w:szCs w:val="24"/>
+        </w:rPr>
+        <w:t xml:space="preserve"> “clean-up” each stage as the kingdoms cleaner.</w:t>
+      </w:r>
+    </w:p>
+    <w:p>
+      <w:pPr>
+        <w:spacing w:line="360" w:lineRule="auto"/>
+        <w:rPr>
+          <w:rFonts w:ascii="Times New Roman" w:hAnsi="Times New Roman" w:cs="Times New Roman"/>
+          <w:sz w:val="24"/>
+          <w:szCs w:val="24"/>
+        </w:rPr>
+      </w:pPr>
+      <w:r>
+        <w:rPr>
+          <w:rFonts w:ascii="Times New Roman" w:hAnsi="Times New Roman" w:cs="Times New Roman"/>
+          <w:b/>
+          <w:sz w:val="24"/>
+          <w:szCs w:val="24"/>
+        </w:rPr>
+        <w:t>Design Challenges</w:t>
+      </w:r>
+      <w:r>
+        <w:rPr>
+          <w:rFonts w:ascii="Times New Roman" w:hAnsi="Times New Roman" w:cs="Times New Roman"/>
+          <w:sz w:val="24"/>
+          <w:szCs w:val="24"/>
+        </w:rPr>
+        <w:t xml:space="preserve">: </w:t>
+      </w:r>
+    </w:p>
+    <w:p>
+      <w:pPr>
+        <w:spacing w:line="360" w:lineRule="auto"/>
+        <w:ind w:firstLine="720"/>
+        <w:rPr>
+          <w:rFonts w:ascii="Times New Roman" w:hAnsi="Times New Roman" w:cs="Times New Roman"/>
+          <w:sz w:val="24"/>
+          <w:szCs w:val="24"/>
+        </w:rPr>
+      </w:pPr>
+      <w:r>
+        <w:rPr>
+          <w:rFonts w:ascii="Times New Roman" w:hAnsi="Times New Roman" w:cs="Times New Roman"/>
+          <w:sz w:val="24"/>
+          <w:szCs w:val="24"/>
+        </w:rPr>
+        <w:t>Cleaning M</w:t>
+      </w:r>
+      <w:r>
+        <w:rPr>
+          <w:rFonts w:ascii="Times New Roman" w:hAnsi="Times New Roman" w:cs="Times New Roman"/>
+          <w:sz w:val="24"/>
+          <w:szCs w:val="24"/>
+        </w:rPr>
+        <w:t>echanic</w:t>
+      </w:r>
+      <w:r>
+        <w:rPr>
+          <w:rFonts w:ascii="Times New Roman" w:hAnsi="Times New Roman" w:cs="Times New Roman"/>
+          <w:sz w:val="24"/>
+          <w:szCs w:val="24"/>
+        </w:rPr>
+        <w:t xml:space="preserve"> </w:t>
+      </w:r>
+      <w:r>
+        <w:rPr>
+          <w:rFonts w:ascii="Times New Roman" w:hAnsi="Times New Roman" w:cs="Times New Roman"/>
+          <w:sz w:val="24"/>
+          <w:szCs w:val="24"/>
+        </w:rPr>
+        <w:t>- The cleaning mechanic needs to be simple to use and satisfying to the player as to make it seem less of a hassle and more of a goal to strive for.</w:t>
+      </w:r>
+    </w:p>
+    <w:p>
+      <w:pPr>
+        <w:spacing w:line="360" w:lineRule="auto"/>
+        <w:ind w:firstLine="720"/>
+        <w:rPr>
+          <w:rFonts w:ascii="Times New Roman" w:hAnsi="Times New Roman" w:cs="Times New Roman"/>
+          <w:sz w:val="24"/>
+          <w:szCs w:val="24"/>
+        </w:rPr>
+      </w:pPr>
+      <w:r>
+        <w:rPr>
+          <w:rFonts w:ascii="Times New Roman" w:hAnsi="Times New Roman" w:cs="Times New Roman"/>
+          <w:sz w:val="24"/>
+          <w:szCs w:val="24"/>
+        </w:rPr>
+        <w:t>Level D</w:t>
+      </w:r>
+      <w:r>
+        <w:rPr>
+          <w:rFonts w:ascii="Times New Roman" w:hAnsi="Times New Roman" w:cs="Times New Roman"/>
+          <w:sz w:val="24"/>
+          <w:szCs w:val="24"/>
+        </w:rPr>
+        <w:t>esign</w:t>
+      </w:r>
+      <w:r>
+        <w:rPr>
+          <w:rFonts w:ascii="Times New Roman" w:hAnsi="Times New Roman" w:cs="Times New Roman"/>
+          <w:sz w:val="24"/>
+          <w:szCs w:val="24"/>
+        </w:rPr>
+        <w:t xml:space="preserve"> </w:t>
+      </w:r>
+      <w:r>
+        <w:rPr>
+          <w:rFonts w:ascii="Times New Roman" w:hAnsi="Times New Roman" w:cs="Times New Roman"/>
+          <w:sz w:val="24"/>
+          <w:szCs w:val="24"/>
+        </w:rPr>
+        <w:t xml:space="preserve">- </w:t>
+      </w:r>
+      <w:r>
+        <w:rPr>
+          <w:rFonts w:ascii="Times New Roman" w:hAnsi="Times New Roman" w:cs="Times New Roman"/>
+          <w:sz w:val="24"/>
+          <w:szCs w:val="24"/>
+        </w:rPr>
+        <w:t xml:space="preserve">The levels need to be designed </w:t>
+      </w:r>
+      <w:r>
+        <w:rPr>
+          <w:rFonts w:ascii="Times New Roman" w:hAnsi="Times New Roman" w:cs="Times New Roman"/>
+          <w:sz w:val="24"/>
+          <w:szCs w:val="24"/>
+        </w:rPr>
+        <w:t>with the cleaning mechanic in mind.</w:t>
+      </w:r>
+    </w:p>
+    <w:p>
+      <w:pPr>
+        <w:spacing w:line="360" w:lineRule="auto"/>
+        <w:ind w:firstLine="720"/>
+        <w:rPr>
+          <w:rFonts w:ascii="Times New Roman" w:hAnsi="Times New Roman" w:cs="Times New Roman"/>
+          <w:sz w:val="24"/>
+          <w:szCs w:val="24"/>
+        </w:rPr>
+      </w:pPr>
+      <w:r>
+        <w:rPr>
+          <w:rFonts w:ascii="Times New Roman" w:hAnsi="Times New Roman" w:cs="Times New Roman"/>
+          <w:sz w:val="24"/>
+          <w:szCs w:val="24"/>
+        </w:rPr>
+        <w:t>Unique Items</w:t>
+      </w:r>
+      <w:r>
+        <w:rPr>
+          <w:rFonts w:ascii="Times New Roman" w:hAnsi="Times New Roman" w:cs="Times New Roman"/>
+          <w:sz w:val="24"/>
+          <w:szCs w:val="24"/>
+        </w:rPr>
+        <w:t xml:space="preserve"> </w:t>
+      </w:r>
+      <w:r>
+        <w:rPr>
+          <w:rFonts w:ascii="Times New Roman" w:hAnsi="Times New Roman" w:cs="Times New Roman"/>
+          <w:sz w:val="24"/>
+          <w:szCs w:val="24"/>
+        </w:rPr>
+        <w:t>-</w:t>
+      </w:r>
+      <w:r>
+        <w:rPr>
+          <w:rFonts w:ascii="Times New Roman" w:hAnsi="Times New Roman" w:cs="Times New Roman"/>
+          <w:sz w:val="24"/>
+          <w:szCs w:val="24"/>
+        </w:rPr>
+        <w:t xml:space="preserve"> The Items in this game need to be made </w:t>
+      </w:r>
+      <w:r>
+        <w:rPr>
+          <w:rFonts w:ascii="Times New Roman" w:hAnsi="Times New Roman" w:cs="Times New Roman"/>
+          <w:sz w:val="24"/>
+          <w:szCs w:val="24"/>
+        </w:rPr>
+        <w:t>with a focus on how they will clean things.</w:t>
+      </w:r>
+    </w:p>
+    <w:p>
+      <w:pPr>
+        <w:spacing w:line="360" w:lineRule="auto"/>
+        <w:ind w:firstLine="720"/>
+        <w:rPr>
+          <w:rFonts w:ascii="Times New Roman" w:hAnsi="Times New Roman" w:cs="Times New Roman"/>
+          <w:sz w:val="24"/>
+          <w:szCs w:val="24"/>
+        </w:rPr>
+      </w:pPr>
+      <w:r>
+        <w:rPr>
+          <w:rFonts w:ascii="Times New Roman" w:hAnsi="Times New Roman" w:cs="Times New Roman"/>
+          <w:sz w:val="24"/>
+          <w:szCs w:val="24"/>
+        </w:rPr>
+        <w:t>Enemy D</w:t>
+      </w:r>
+      <w:r>
+        <w:rPr>
+          <w:rFonts w:ascii="Times New Roman" w:hAnsi="Times New Roman" w:cs="Times New Roman"/>
+          <w:sz w:val="24"/>
+          <w:szCs w:val="24"/>
+        </w:rPr>
+        <w:t>esign</w:t>
+      </w:r>
+      <w:r>
+        <w:rPr>
+          <w:rFonts w:ascii="Times New Roman" w:hAnsi="Times New Roman" w:cs="Times New Roman"/>
+          <w:sz w:val="24"/>
+          <w:szCs w:val="24"/>
+        </w:rPr>
+        <w:t xml:space="preserve"> </w:t>
+      </w:r>
+      <w:r>
+        <w:rPr>
+          <w:rFonts w:ascii="Times New Roman" w:hAnsi="Times New Roman" w:cs="Times New Roman"/>
+          <w:sz w:val="24"/>
+          <w:szCs w:val="24"/>
+        </w:rPr>
+        <w:t xml:space="preserve">- The enemies in this game are to be challenging </w:t>
+      </w:r>
+      <w:r>
+        <w:rPr>
+          <w:rFonts w:ascii="Times New Roman" w:hAnsi="Times New Roman" w:cs="Times New Roman"/>
+          <w:sz w:val="24"/>
+          <w:szCs w:val="24"/>
+        </w:rPr>
+        <w:t xml:space="preserve">and diverse with unique effects, </w:t>
+      </w:r>
+      <w:r>
+        <w:rPr>
+          <w:rFonts w:ascii="Times New Roman" w:hAnsi="Times New Roman" w:cs="Times New Roman"/>
+          <w:sz w:val="24"/>
+          <w:szCs w:val="24"/>
+        </w:rPr>
+        <w:t>while still simple to represent the weak nature of the slimes.</w:t>
+      </w:r>
+    </w:p>
+    <w:p>
+      <w:pPr>
+        <w:spacing w:line="360" w:lineRule="auto"/>
+        <w:rPr>
+          <w:rFonts w:ascii="Times New Roman" w:hAnsi="Times New Roman" w:cs="Times New Roman"/>
+          <w:b/>
+          <w:sz w:val="24"/>
+          <w:szCs w:val="24"/>
+        </w:rPr>
+      </w:pPr>
+      <w:r>
+        <w:rPr>
+          <w:rFonts w:ascii="Times New Roman" w:hAnsi="Times New Roman" w:cs="Times New Roman"/>
+          <w:b/>
+          <w:sz w:val="24"/>
+          <w:szCs w:val="24"/>
+        </w:rPr>
+        <w:t>Design Pillars</w:t>
+      </w:r>
+      <w:r>
+        <w:rPr>
+          <w:rFonts w:ascii="Times New Roman" w:hAnsi="Times New Roman" w:cs="Times New Roman"/>
+          <w:b/>
+          <w:sz w:val="24"/>
+          <w:szCs w:val="24"/>
+        </w:rPr>
+        <w:t>:</w:t>
+      </w:r>
+    </w:p>
+    <w:p>
+      <w:pPr>
+        <w:spacing w:line="360" w:lineRule="auto"/>
+        <w:ind w:firstLine="720"/>
+        <w:rPr>
+          <w:rFonts w:ascii="Times New Roman" w:hAnsi="Times New Roman" w:cs="Times New Roman"/>
+          <w:sz w:val="24"/>
+          <w:szCs w:val="24"/>
+        </w:rPr>
+      </w:pPr>
+      <w:r>
+        <w:rPr>
+          <w:rFonts w:ascii="Times New Roman" w:hAnsi="Times New Roman" w:cs="Times New Roman"/>
+          <w:sz w:val="24"/>
+          <w:szCs w:val="24"/>
+        </w:rPr>
+        <w:t>Enemy D</w:t>
+      </w:r>
+      <w:r>
+        <w:rPr>
+          <w:rFonts w:ascii="Times New Roman" w:hAnsi="Times New Roman" w:cs="Times New Roman"/>
+          <w:sz w:val="24"/>
+          <w:szCs w:val="24"/>
+        </w:rPr>
+        <w:t xml:space="preserve">esign- </w:t>
+      </w:r>
+      <w:r>
+        <w:rPr>
+          <w:rFonts w:ascii="Times New Roman" w:hAnsi="Times New Roman" w:cs="Times New Roman"/>
+          <w:sz w:val="24"/>
+          <w:szCs w:val="24"/>
+        </w:rPr>
+        <w:t>L</w:t>
+      </w:r>
+      <w:r>
+        <w:rPr>
+          <w:rFonts w:ascii="Times New Roman" w:hAnsi="Times New Roman" w:cs="Times New Roman"/>
+          <w:sz w:val="24"/>
+          <w:szCs w:val="24"/>
+        </w:rPr>
+        <w:t xml:space="preserve">ooking into swarm </w:t>
+      </w:r>
+      <w:r>
+        <w:rPr>
+          <w:rFonts w:ascii="Times New Roman" w:hAnsi="Times New Roman" w:cs="Times New Roman"/>
+          <w:sz w:val="24"/>
+          <w:szCs w:val="24"/>
+        </w:rPr>
+        <w:t xml:space="preserve">and 'split' </w:t>
+      </w:r>
+      <w:r>
+        <w:rPr>
+          <w:rFonts w:ascii="Times New Roman" w:hAnsi="Times New Roman" w:cs="Times New Roman"/>
+          <w:sz w:val="24"/>
+          <w:szCs w:val="24"/>
+        </w:rPr>
+        <w:t>enemies could allow us to create a system that allows weak enemies to seem challenging for the players.</w:t>
+      </w:r>
+    </w:p>
+    <w:p>
+      <w:pPr>
+        <w:spacing w:line="360" w:lineRule="auto"/>
+        <w:ind w:firstLine="720"/>
+        <w:rPr>
+          <w:rFonts w:ascii="Times New Roman" w:hAnsi="Times New Roman" w:cs="Times New Roman"/>
+          <w:sz w:val="24"/>
+          <w:szCs w:val="24"/>
+        </w:rPr>
+      </w:pPr>
+      <w:r>
+        <w:rPr>
+          <w:rFonts w:ascii="Times New Roman" w:hAnsi="Times New Roman" w:cs="Times New Roman"/>
+          <w:sz w:val="24"/>
+          <w:szCs w:val="24"/>
+        </w:rPr>
+        <w:t xml:space="preserve">Level Design- </w:t>
+      </w:r>
+      <w:r>
+        <w:rPr>
+          <w:rFonts w:ascii="Times New Roman" w:hAnsi="Times New Roman" w:cs="Times New Roman"/>
+          <w:sz w:val="24"/>
+          <w:szCs w:val="24"/>
+        </w:rPr>
+        <w:t>A suitable design template should be found t</w:t>
+      </w:r>
+      <w:r>
+        <w:rPr>
+          <w:rFonts w:ascii="Times New Roman" w:hAnsi="Times New Roman" w:cs="Times New Roman"/>
+          <w:sz w:val="24"/>
+          <w:szCs w:val="24"/>
+        </w:rPr>
+        <w:t xml:space="preserve">hrough viewing the level design of popular games of similar </w:t>
+      </w:r>
+      <w:r>
+        <w:rPr>
+          <w:rFonts w:ascii="Times New Roman" w:hAnsi="Times New Roman" w:cs="Times New Roman"/>
+          <w:sz w:val="24"/>
+          <w:szCs w:val="24"/>
+        </w:rPr>
+        <w:t>design</w:t>
+      </w:r>
+      <w:r>
+        <w:rPr>
+          <w:rFonts w:ascii="Times New Roman" w:hAnsi="Times New Roman" w:cs="Times New Roman"/>
+          <w:sz w:val="24"/>
+          <w:szCs w:val="24"/>
+        </w:rPr>
+        <w:t xml:space="preserve"> and continual paper prototyping</w:t>
+      </w:r>
+      <w:r>
+        <w:rPr>
+          <w:rFonts w:ascii="Times New Roman" w:hAnsi="Times New Roman" w:cs="Times New Roman"/>
+          <w:sz w:val="24"/>
+          <w:szCs w:val="24"/>
+        </w:rPr>
+        <w:t>.</w:t>
+      </w:r>
+    </w:p>
+    <w:p>
+      <w:pPr>
+        <w:spacing w:line="360" w:lineRule="auto"/>
+        <w:ind w:firstLine="720"/>
+        <w:rPr>
+          <w:rFonts w:ascii="Times New Roman" w:hAnsi="Times New Roman" w:cs="Times New Roman"/>
+          <w:sz w:val="24"/>
+          <w:szCs w:val="24"/>
+        </w:rPr>
+      </w:pPr>
+      <w:r>
+        <w:rPr>
+          <w:rFonts w:ascii="Times New Roman" w:hAnsi="Times New Roman" w:cs="Times New Roman"/>
+          <w:sz w:val="24"/>
+          <w:szCs w:val="24"/>
+        </w:rPr>
+        <w:t>Unique Items-</w:t>
+      </w:r>
+      <w:r>
+        <w:rPr>
+          <w:rFonts w:ascii="Times New Roman" w:hAnsi="Times New Roman" w:cs="Times New Roman"/>
+          <w:sz w:val="24"/>
+          <w:szCs w:val="24"/>
+        </w:rPr>
+        <w:t xml:space="preserve"> Brainstorming cleaning supplies and their similarity to items in traditional games should help to find an effective balance to create unique items for the player to enjoy.</w:t>
+      </w:r>
+    </w:p>
+    <w:p>
+      <w:pPr>
+        <w:spacing w:line="360" w:lineRule="auto"/>
+        <w:ind w:firstLine="720"/>
+        <w:rPr>
+          <w:rFonts w:ascii="Times New Roman" w:hAnsi="Times New Roman" w:cs="Times New Roman"/>
+          <w:sz w:val="24"/>
+          <w:szCs w:val="24"/>
+        </w:rPr>
+      </w:pPr>
+      <w:r>
+        <w:rPr>
+          <w:rFonts w:ascii="Times New Roman" w:hAnsi="Times New Roman" w:cs="Times New Roman"/>
+          <w:sz w:val="24"/>
+          <w:szCs w:val="24"/>
+        </w:rPr>
+        <w:lastRenderedPageBreak/>
+        <w:t>Cleaning M</w:t>
+      </w:r>
+      <w:r>
+        <w:rPr>
+          <w:rFonts w:ascii="Times New Roman" w:hAnsi="Times New Roman" w:cs="Times New Roman"/>
+          <w:sz w:val="24"/>
+          <w:szCs w:val="24"/>
+        </w:rPr>
+        <w:t>echanic-</w:t>
+      </w:r>
+      <w:r>
+        <w:rPr>
+          <w:rFonts w:ascii="Times New Roman" w:hAnsi="Times New Roman" w:cs="Times New Roman"/>
+          <w:sz w:val="24"/>
+          <w:szCs w:val="24"/>
+        </w:rPr>
+        <w:t xml:space="preserve"> </w:t>
+      </w:r>
+      <w:r>
+        <w:rPr>
+          <w:rFonts w:ascii="Times New Roman" w:hAnsi="Times New Roman" w:cs="Times New Roman"/>
+          <w:sz w:val="24"/>
+          <w:szCs w:val="24"/>
+        </w:rPr>
+        <w:t>L</w:t>
+      </w:r>
+      <w:r>
+        <w:rPr>
+          <w:rFonts w:ascii="Times New Roman" w:hAnsi="Times New Roman" w:cs="Times New Roman"/>
+          <w:sz w:val="24"/>
+          <w:szCs w:val="24"/>
+        </w:rPr>
+        <w:t>ooking at what makes cleaning and other similar acts so satisfying should allow for effective and satisfactory gameplay.</w:t>
+      </w:r>
+    </w:p>
+    <w:p>
+      <w:pPr>
+        <w:spacing w:line="360" w:lineRule="auto"/>
+        <w:rPr>
+          <w:rFonts w:ascii="Times New Roman" w:hAnsi="Times New Roman" w:cs="Times New Roman"/>
+          <w:b/>
+          <w:sz w:val="24"/>
+          <w:szCs w:val="24"/>
+        </w:rPr>
+      </w:pPr>
+      <w:r>
+        <w:rPr>
+          <w:rFonts w:ascii="Times New Roman" w:hAnsi="Times New Roman" w:cs="Times New Roman"/>
+          <w:b/>
+          <w:sz w:val="24"/>
+          <w:szCs w:val="24"/>
+        </w:rPr>
+        <w:t>Conventions:</w:t>
+      </w:r>
+    </w:p>
+    <w:p>
+      <w:pPr>
+        <w:spacing w:line="360" w:lineRule="auto"/>
+        <w:ind w:firstLine="720"/>
+        <w:rPr>
+          <w:rFonts w:ascii="Times New Roman" w:hAnsi="Times New Roman" w:cs="Times New Roman"/>
+          <w:sz w:val="24"/>
+          <w:szCs w:val="24"/>
+        </w:rPr>
+      </w:pPr>
+      <w:r>
+        <w:rPr>
+          <w:rFonts w:ascii="Times New Roman" w:hAnsi="Times New Roman" w:cs="Times New Roman"/>
+          <w:sz w:val="24"/>
+          <w:szCs w:val="24"/>
+        </w:rPr>
+        <w:t>Breaking- The conventions of slimes being weak monsters as they have taken over the kingdom</w:t>
+      </w:r>
+      <w:r>
+        <w:rPr>
+          <w:rFonts w:ascii="Times New Roman" w:hAnsi="Times New Roman" w:cs="Times New Roman"/>
+          <w:sz w:val="24"/>
+          <w:szCs w:val="24"/>
+        </w:rPr>
+        <w:t xml:space="preserve"> and are the main antagonist of the game</w:t>
+      </w:r>
+      <w:r>
+        <w:rPr>
+          <w:rFonts w:ascii="Times New Roman" w:hAnsi="Times New Roman" w:cs="Times New Roman"/>
+          <w:sz w:val="24"/>
+          <w:szCs w:val="24"/>
+        </w:rPr>
+        <w:t>.</w:t>
+      </w:r>
+    </w:p>
+    <w:p>
+      <w:pPr>
+        <w:spacing w:line="360" w:lineRule="auto"/>
+        <w:ind w:firstLine="720"/>
+        <w:rPr>
+          <w:rFonts w:ascii="Times New Roman" w:hAnsi="Times New Roman" w:cs="Times New Roman"/>
+          <w:sz w:val="24"/>
+          <w:szCs w:val="24"/>
+        </w:rPr>
+      </w:pPr>
+      <w:r>
+        <w:rPr>
+          <w:rFonts w:ascii="Times New Roman" w:hAnsi="Times New Roman" w:cs="Times New Roman"/>
+          <w:sz w:val="24"/>
+          <w:szCs w:val="24"/>
+        </w:rPr>
+        <w:t>Keeping- The traditional feel of a 2D Action Adventure</w:t>
+      </w:r>
+      <w:r>
+        <w:rPr>
+          <w:rFonts w:ascii="Times New Roman" w:hAnsi="Times New Roman" w:cs="Times New Roman"/>
+          <w:sz w:val="24"/>
+          <w:szCs w:val="24"/>
+        </w:rPr>
+        <w:t xml:space="preserve"> along with the convention of bosses and mini-bosses.</w:t>
+      </w:r>
+    </w:p>
+    <w:p>
+      <w:pPr>
+        <w:spacing w:line="360" w:lineRule="auto"/>
+        <w:rPr>
+          <w:rFonts w:ascii="Times New Roman" w:hAnsi="Times New Roman" w:cs="Times New Roman"/>
+          <w:b/>
+          <w:sz w:val="24"/>
+          <w:szCs w:val="24"/>
+        </w:rPr>
+      </w:pPr>
+      <w:r>
+        <w:rPr>
+          <w:rFonts w:ascii="Times New Roman" w:hAnsi="Times New Roman" w:cs="Times New Roman"/>
+          <w:b/>
+          <w:sz w:val="24"/>
+          <w:szCs w:val="24"/>
+        </w:rPr>
+        <w:t>Mechanics:</w:t>
+      </w:r>
+    </w:p>
+    <w:p>
+      <w:pPr>
+        <w:spacing w:line="360" w:lineRule="auto"/>
+        <w:ind w:firstLine="720"/>
+        <w:rPr>
+          <w:rFonts w:ascii="Times New Roman" w:hAnsi="Times New Roman" w:cs="Times New Roman"/>
+          <w:sz w:val="24"/>
+          <w:szCs w:val="24"/>
+        </w:rPr>
+      </w:pPr>
+      <w:r>
+        <w:rPr>
+          <w:rFonts w:ascii="Times New Roman" w:hAnsi="Times New Roman" w:cs="Times New Roman"/>
+          <w:sz w:val="24"/>
+          <w:szCs w:val="24"/>
+        </w:rPr>
+        <w:t>T</w:t>
+      </w:r>
+      <w:r>
+        <w:rPr>
+          <w:rFonts w:ascii="Times New Roman" w:hAnsi="Times New Roman" w:cs="Times New Roman"/>
+          <w:sz w:val="24"/>
+          <w:szCs w:val="24"/>
+        </w:rPr>
+        <w:t xml:space="preserve">he player will use items to </w:t>
+      </w:r>
+      <w:r>
+        <w:rPr>
+          <w:rFonts w:ascii="Times New Roman" w:hAnsi="Times New Roman" w:cs="Times New Roman"/>
+          <w:sz w:val="24"/>
+          <w:szCs w:val="24"/>
+        </w:rPr>
+        <w:t xml:space="preserve">"clean" the levels while also using </w:t>
+      </w:r>
+      <w:r>
+        <w:rPr>
+          <w:rFonts w:ascii="Times New Roman" w:hAnsi="Times New Roman" w:cs="Times New Roman"/>
+          <w:sz w:val="24"/>
+          <w:szCs w:val="24"/>
+        </w:rPr>
+        <w:t xml:space="preserve">the slime picked up to create special tools </w:t>
+      </w:r>
+      <w:r>
+        <w:rPr>
+          <w:rFonts w:ascii="Times New Roman" w:hAnsi="Times New Roman" w:cs="Times New Roman"/>
+          <w:sz w:val="24"/>
+          <w:szCs w:val="24"/>
+        </w:rPr>
+        <w:t>that help traverse the stages.</w:t>
+      </w:r>
+    </w:p>
+    <w:p>
+      <w:pPr>
+        <w:spacing w:line="360" w:lineRule="auto"/>
+        <w:rPr>
+          <w:rFonts w:ascii="Times New Roman" w:hAnsi="Times New Roman" w:cs="Times New Roman"/>
+          <w:sz w:val="24"/>
+          <w:szCs w:val="24"/>
+        </w:rPr>
+      </w:pPr>
+      <w:r>
+        <w:rPr>
+          <w:rFonts w:ascii="Times New Roman" w:hAnsi="Times New Roman" w:cs="Times New Roman"/>
+          <w:b/>
+          <w:sz w:val="24"/>
+          <w:szCs w:val="24"/>
+        </w:rPr>
+        <w:t>Aesthetics</w:t>
+      </w:r>
+      <w:r>
+        <w:rPr>
+          <w:rFonts w:ascii="Times New Roman" w:hAnsi="Times New Roman" w:cs="Times New Roman"/>
+          <w:sz w:val="24"/>
+          <w:szCs w:val="24"/>
+        </w:rPr>
+        <w:t>:</w:t>
+      </w:r>
+    </w:p>
+    <w:p>
+      <w:pPr>
+        <w:spacing w:line="360" w:lineRule="auto"/>
+        <w:ind w:firstLine="720"/>
+        <w:rPr>
+          <w:rFonts w:ascii="Times New Roman" w:hAnsi="Times New Roman" w:cs="Times New Roman"/>
+          <w:sz w:val="24"/>
+          <w:szCs w:val="24"/>
+        </w:rPr>
+      </w:pPr>
+      <w:r>
+        <w:rPr>
+          <w:rFonts w:ascii="Times New Roman" w:hAnsi="Times New Roman" w:cs="Times New Roman"/>
+          <w:sz w:val="24"/>
+          <w:szCs w:val="24"/>
+        </w:rPr>
+        <w:t>Cartoony, cutesy art style paired with a</w:t>
+      </w:r>
+      <w:r>
+        <w:rPr>
+          <w:rFonts w:ascii="Times New Roman" w:hAnsi="Times New Roman" w:cs="Times New Roman"/>
+          <w:sz w:val="24"/>
+          <w:szCs w:val="24"/>
+        </w:rPr>
+        <w:t>n</w:t>
+      </w:r>
+      <w:r>
+        <w:rPr>
+          <w:rFonts w:ascii="Times New Roman" w:hAnsi="Times New Roman" w:cs="Times New Roman"/>
+          <w:sz w:val="24"/>
+          <w:szCs w:val="24"/>
+        </w:rPr>
+        <w:t xml:space="preserve"> upbeat background music.</w:t>
+      </w:r>
+    </w:p>
+    <w:p>
+      <w:pPr>
+        <w:spacing w:line="360" w:lineRule="auto"/>
+        <w:rPr>
+          <w:rFonts w:ascii="Times New Roman" w:hAnsi="Times New Roman" w:cs="Times New Roman"/>
+          <w:b/>
+          <w:sz w:val="24"/>
+          <w:szCs w:val="24"/>
+        </w:rPr>
+      </w:pPr>
+      <w:r>
+        <w:rPr>
+          <w:rFonts w:ascii="Times New Roman" w:hAnsi="Times New Roman" w:cs="Times New Roman"/>
+          <w:b/>
+          <w:sz w:val="24"/>
+          <w:szCs w:val="24"/>
+        </w:rPr>
+        <w:t>Narrative:</w:t>
+      </w:r>
+    </w:p>
+    <w:p>
+      <w:pPr>
+        <w:spacing w:line="360" w:lineRule="auto"/>
+        <w:ind w:firstLine="720"/>
+        <w:rPr>
+          <w:rFonts w:ascii="Times New Roman" w:hAnsi="Times New Roman" w:cs="Times New Roman"/>
+          <w:sz w:val="24"/>
+          <w:szCs w:val="24"/>
+        </w:rPr>
+      </w:pPr>
+      <w:r>
+        <w:rPr>
+          <w:rFonts w:ascii="Times New Roman" w:hAnsi="Times New Roman" w:cs="Times New Roman"/>
+          <w:sz w:val="24"/>
+          <w:szCs w:val="24"/>
+        </w:rPr>
+        <w:t>T</w:t>
+      </w:r>
+      <w:r>
+        <w:rPr>
+          <w:rFonts w:ascii="Times New Roman" w:hAnsi="Times New Roman" w:cs="Times New Roman"/>
+          <w:sz w:val="24"/>
+          <w:szCs w:val="24"/>
+        </w:rPr>
+        <w:t xml:space="preserve">he world of the game is </w:t>
+      </w:r>
+      <w:r>
+        <w:rPr>
+          <w:rFonts w:ascii="Times New Roman" w:hAnsi="Times New Roman" w:cs="Times New Roman"/>
+          <w:sz w:val="24"/>
+          <w:szCs w:val="24"/>
+        </w:rPr>
+        <w:t xml:space="preserve">a </w:t>
+      </w:r>
+      <w:r>
+        <w:rPr>
+          <w:rFonts w:ascii="Times New Roman" w:hAnsi="Times New Roman" w:cs="Times New Roman"/>
+          <w:sz w:val="24"/>
+          <w:szCs w:val="24"/>
+        </w:rPr>
+        <w:t xml:space="preserve">medieval </w:t>
+      </w:r>
+      <w:r>
+        <w:rPr>
+          <w:rFonts w:ascii="Times New Roman" w:hAnsi="Times New Roman" w:cs="Times New Roman"/>
+          <w:sz w:val="24"/>
+          <w:szCs w:val="24"/>
+        </w:rPr>
+        <w:t>kingdom covered in slime</w:t>
+      </w:r>
+      <w:r>
+        <w:rPr>
+          <w:rFonts w:ascii="Times New Roman" w:hAnsi="Times New Roman" w:cs="Times New Roman"/>
+          <w:sz w:val="24"/>
+          <w:szCs w:val="24"/>
+        </w:rPr>
+        <w:t xml:space="preserve"> allowing the player to traverse its lands and clean the slime as you </w:t>
+      </w:r>
+      <w:proofErr w:type="gramStart"/>
+      <w:r>
+        <w:rPr>
+          <w:rFonts w:ascii="Times New Roman" w:hAnsi="Times New Roman" w:cs="Times New Roman"/>
+          <w:sz w:val="24"/>
+          <w:szCs w:val="24"/>
+        </w:rPr>
+        <w:t>continue on</w:t>
+      </w:r>
+      <w:proofErr w:type="gramEnd"/>
+      <w:r>
+        <w:rPr>
+          <w:rFonts w:ascii="Times New Roman" w:hAnsi="Times New Roman" w:cs="Times New Roman"/>
+          <w:sz w:val="24"/>
+          <w:szCs w:val="24"/>
+        </w:rPr>
+        <w:t xml:space="preserve"> your heroic quest.</w:t>
+      </w:r>
+    </w:p>
+    <w:p>
+      <w:pPr>
+        <w:spacing w:line="360" w:lineRule="auto"/>
+        <w:rPr>
+          <w:rFonts w:ascii="Times New Roman" w:hAnsi="Times New Roman" w:cs="Times New Roman"/>
+          <w:b/>
+          <w:sz w:val="24"/>
+          <w:szCs w:val="24"/>
+        </w:rPr>
+      </w:pPr>
+      <w:r>
+        <w:rPr>
+          <w:rFonts w:ascii="Times New Roman" w:hAnsi="Times New Roman" w:cs="Times New Roman"/>
+          <w:b/>
+          <w:sz w:val="24"/>
+          <w:szCs w:val="24"/>
+        </w:rPr>
+        <w:t>Technology:</w:t>
+      </w:r>
+    </w:p>
+    <w:p>
+      <w:pPr>
+        <w:spacing w:line="360" w:lineRule="auto"/>
+        <w:ind w:firstLine="720"/>
+        <w:rPr>
+          <w:rFonts w:ascii="Times New Roman" w:hAnsi="Times New Roman" w:cs="Times New Roman"/>
+          <w:sz w:val="24"/>
+          <w:szCs w:val="24"/>
+        </w:rPr>
+      </w:pPr>
+      <w:proofErr w:type="gramStart"/>
+      <w:r>
+        <w:rPr>
+          <w:rFonts w:ascii="Times New Roman" w:hAnsi="Times New Roman" w:cs="Times New Roman"/>
+          <w:sz w:val="24"/>
+          <w:szCs w:val="24"/>
+        </w:rPr>
+        <w:t>Through the use of</w:t>
+      </w:r>
+      <w:proofErr w:type="gramEnd"/>
+      <w:r>
+        <w:rPr>
+          <w:rFonts w:ascii="Times New Roman" w:hAnsi="Times New Roman" w:cs="Times New Roman"/>
+          <w:sz w:val="24"/>
+          <w:szCs w:val="24"/>
+        </w:rPr>
+        <w:t xml:space="preserve"> </w:t>
+      </w:r>
+      <w:r>
+        <w:rPr>
+          <w:rFonts w:ascii="Times New Roman" w:hAnsi="Times New Roman" w:cs="Times New Roman"/>
+          <w:sz w:val="24"/>
+          <w:szCs w:val="24"/>
+        </w:rPr>
+        <w:t xml:space="preserve">Unity's </w:t>
+      </w:r>
+      <w:r>
+        <w:rPr>
+          <w:rFonts w:ascii="Times New Roman" w:hAnsi="Times New Roman" w:cs="Times New Roman"/>
+          <w:sz w:val="24"/>
+          <w:szCs w:val="24"/>
+        </w:rPr>
+        <w:t xml:space="preserve">ability to easily import </w:t>
+      </w:r>
+      <w:r>
+        <w:rPr>
+          <w:rFonts w:ascii="Times New Roman" w:hAnsi="Times New Roman" w:cs="Times New Roman"/>
+          <w:sz w:val="24"/>
+          <w:szCs w:val="24"/>
+        </w:rPr>
+        <w:t>assets,</w:t>
+      </w:r>
+      <w:r>
+        <w:rPr>
+          <w:rFonts w:ascii="Times New Roman" w:hAnsi="Times New Roman" w:cs="Times New Roman"/>
+          <w:sz w:val="24"/>
+          <w:szCs w:val="24"/>
+        </w:rPr>
+        <w:t xml:space="preserve"> building the games levels should be no hard task. The </w:t>
+      </w:r>
+      <w:r>
+        <w:rPr>
+          <w:rFonts w:ascii="Times New Roman" w:hAnsi="Times New Roman" w:cs="Times New Roman"/>
+          <w:sz w:val="24"/>
+          <w:szCs w:val="24"/>
+        </w:rPr>
+        <w:t>controller's ease of use will allow players to quickly learn how to use the environment and items in the game to give them a full</w:t>
+      </w:r>
+      <w:r>
+        <w:rPr>
+          <w:rFonts w:ascii="Times New Roman" w:hAnsi="Times New Roman" w:cs="Times New Roman"/>
+          <w:sz w:val="24"/>
+          <w:szCs w:val="24"/>
+        </w:rPr>
+        <w:t xml:space="preserve"> gameplay</w:t>
+      </w:r>
+      <w:r>
+        <w:rPr>
+          <w:rFonts w:ascii="Times New Roman" w:hAnsi="Times New Roman" w:cs="Times New Roman"/>
+          <w:sz w:val="24"/>
+          <w:szCs w:val="24"/>
+        </w:rPr>
+        <w:t xml:space="preserve"> experience</w:t>
+      </w:r>
+      <w:r>
+        <w:rPr>
+          <w:rFonts w:ascii="Times New Roman" w:hAnsi="Times New Roman" w:cs="Times New Roman"/>
+          <w:sz w:val="24"/>
+          <w:szCs w:val="24"/>
+        </w:rPr>
+        <w:t>.</w:t>
+      </w:r>
+    </w:p>
+    <w:p>
+      <w:pPr>
+        <w:spacing w:line="360" w:lineRule="auto"/>
+        <w:rPr>
+          <w:rFonts w:ascii="Times New Roman" w:hAnsi="Times New Roman" w:cs="Times New Roman"/>
+          <w:sz w:val="24"/>
+          <w:szCs w:val="24"/>
+        </w:rPr>
+      </w:pPr>
+      <w:r>
+        <w:rPr>
+          <w:rFonts w:ascii="Times New Roman" w:hAnsi="Times New Roman" w:cs="Times New Roman"/>
+          <w:b/>
+          <w:sz w:val="24"/>
+          <w:szCs w:val="24"/>
+        </w:rPr>
+        <w:t>Unique Feature</w:t>
+      </w:r>
+      <w:r>
+        <w:rPr>
+          <w:rFonts w:ascii="Times New Roman" w:hAnsi="Times New Roman" w:cs="Times New Roman"/>
+          <w:sz w:val="24"/>
+          <w:szCs w:val="24"/>
+        </w:rPr>
+        <w:t>:</w:t>
       </w:r>
       <w:bookmarkStart w:id="0" w:name="_GoBack"/>
       <w:bookmarkEnd w:id="0"/>
@@ -90,1096 +1173,7 @@
           <w:sz w:val="24"/>
           <w:szCs w:val="24"/>
         </w:rPr>
-        <w:t>Your kingdom has survived war, disease, natural disasters, and even dragons, but after everything it has overcome, the kingdom has finally fallen…t..to the slimes? It is now up to you to take your kingdom back and restore its glory, even if you are just the cleaner.</w:t>
-      </w:r>
-    </w:p>
-    <w:p>
-      <w:pPr>
-        <w:spacing w:line="360" w:lineRule="auto"/>
-        <w:rPr>
-          <w:rFonts w:ascii="Times New Roman" w:hAnsi="Times New Roman" w:cs="Times New Roman"/>
-          <w:b/>
-          <w:sz w:val="24"/>
-          <w:szCs w:val="24"/>
-        </w:rPr>
-      </w:pPr>
-      <w:r>
-        <w:rPr>
-          <w:rFonts w:ascii="Times New Roman" w:hAnsi="Times New Roman" w:cs="Times New Roman"/>
-          <w:b/>
-          <w:sz w:val="24"/>
-          <w:szCs w:val="24"/>
-        </w:rPr>
-        <w:t>Genre:</w:t>
-      </w:r>
-    </w:p>
-    <w:p>
-      <w:pPr>
-        <w:spacing w:line="360" w:lineRule="auto"/>
-        <w:rPr>
-          <w:rFonts w:ascii="Times New Roman" w:hAnsi="Times New Roman" w:cs="Times New Roman"/>
-          <w:sz w:val="24"/>
-          <w:szCs w:val="24"/>
-        </w:rPr>
-      </w:pPr>
-      <w:r>
-        <w:rPr>
-          <w:rFonts w:ascii="Times New Roman" w:hAnsi="Times New Roman" w:cs="Times New Roman"/>
-          <w:b/>
-          <w:sz w:val="24"/>
-          <w:szCs w:val="24"/>
-        </w:rPr>
-        <w:tab/>
-      </w:r>
-      <w:r>
-        <w:rPr>
-          <w:rFonts w:ascii="Times New Roman" w:hAnsi="Times New Roman" w:cs="Times New Roman"/>
-          <w:sz w:val="24"/>
-          <w:szCs w:val="24"/>
-        </w:rPr>
-        <w:t>2D Action Adventure.</w:t>
-      </w:r>
-    </w:p>
-    <w:p>
-      <w:pPr>
-        <w:spacing w:line="360" w:lineRule="auto"/>
-        <w:rPr>
-          <w:rFonts w:ascii="Times New Roman" w:hAnsi="Times New Roman" w:cs="Times New Roman"/>
-          <w:sz w:val="24"/>
-          <w:szCs w:val="24"/>
-        </w:rPr>
-      </w:pPr>
-      <w:r>
-        <w:rPr>
-          <w:rFonts w:ascii="Times New Roman" w:hAnsi="Times New Roman" w:cs="Times New Roman"/>
-          <w:b/>
-          <w:sz w:val="24"/>
-          <w:szCs w:val="24"/>
-        </w:rPr>
-        <w:t>Core Experience</w:t>
-      </w:r>
-      <w:r>
-        <w:rPr>
-          <w:rFonts w:ascii="Times New Roman" w:hAnsi="Times New Roman" w:cs="Times New Roman"/>
-          <w:sz w:val="24"/>
-          <w:szCs w:val="24"/>
-        </w:rPr>
-        <w:t>:</w:t>
-      </w:r>
-    </w:p>
-    <w:p>
-      <w:pPr>
-        <w:spacing w:line="360" w:lineRule="auto"/>
-        <w:ind w:firstLine="720"/>
-        <w:rPr>
-          <w:rFonts w:ascii="Times New Roman" w:hAnsi="Times New Roman" w:cs="Times New Roman"/>
-          <w:sz w:val="24"/>
-          <w:szCs w:val="24"/>
-        </w:rPr>
-      </w:pPr>
-      <w:r>
-        <w:rPr>
-          <w:rFonts w:ascii="Times New Roman" w:hAnsi="Times New Roman" w:cs="Times New Roman"/>
-          <w:sz w:val="24"/>
-          <w:szCs w:val="24"/>
-        </w:rPr>
-        <w:t>Become the unlikely hero as you “clean-up” each stage as the kingdoms cleaner.</w:t>
-      </w:r>
-    </w:p>
-    <w:p>
-      <w:pPr>
-        <w:spacing w:line="360" w:lineRule="auto"/>
-        <w:rPr>
-          <w:rFonts w:ascii="Times New Roman" w:hAnsi="Times New Roman" w:cs="Times New Roman"/>
-          <w:sz w:val="24"/>
-          <w:szCs w:val="24"/>
-        </w:rPr>
-      </w:pPr>
-      <w:r>
-        <w:rPr>
-          <w:rFonts w:ascii="Times New Roman" w:hAnsi="Times New Roman" w:cs="Times New Roman"/>
-          <w:b/>
-          <w:sz w:val="24"/>
-          <w:szCs w:val="24"/>
-        </w:rPr>
-        <w:t>Design Challenges</w:t>
-      </w:r>
-      <w:r>
-        <w:rPr>
-          <w:rFonts w:ascii="Times New Roman" w:hAnsi="Times New Roman" w:cs="Times New Roman"/>
-          <w:sz w:val="24"/>
-          <w:szCs w:val="24"/>
-        </w:rPr>
-        <w:t xml:space="preserve">: </w:t>
-      </w:r>
-    </w:p>
-    <w:p>
-      <w:pPr>
-        <w:spacing w:line="360" w:lineRule="auto"/>
-        <w:ind w:firstLine="720"/>
-        <w:rPr>
-          <w:rFonts w:ascii="Times New Roman" w:hAnsi="Times New Roman" w:cs="Times New Roman"/>
-          <w:sz w:val="24"/>
-          <w:szCs w:val="24"/>
-        </w:rPr>
-      </w:pPr>
-      <w:r>
-        <w:rPr>
-          <w:rFonts w:ascii="Times New Roman" w:hAnsi="Times New Roman" w:cs="Times New Roman"/>
-          <w:sz w:val="24"/>
-          <w:szCs w:val="24"/>
-        </w:rPr>
-        <w:t>Cleaning M</w:t>
-      </w:r>
-      <w:r>
-        <w:rPr>
-          <w:rFonts w:ascii="Times New Roman" w:hAnsi="Times New Roman" w:cs="Times New Roman"/>
-          <w:sz w:val="24"/>
-          <w:szCs w:val="24"/>
-        </w:rPr>
-        <w:t>echanic</w:t>
-      </w:r>
-      <w:r>
-        <w:rPr>
-          <w:rFonts w:ascii="Times New Roman" w:hAnsi="Times New Roman" w:cs="Times New Roman"/>
-          <w:sz w:val="24"/>
-          <w:szCs w:val="24"/>
-        </w:rPr>
-        <w:t xml:space="preserve"> </w:t>
-      </w:r>
-      <w:r>
-        <w:rPr>
-          <w:rFonts w:ascii="Times New Roman" w:hAnsi="Times New Roman" w:cs="Times New Roman"/>
-          <w:sz w:val="24"/>
-          <w:szCs w:val="24"/>
-        </w:rPr>
-        <w:t>- The cleaning mechanic needs to be simple to use and satisfying to the player as to make it seem less of a hassle and more of a goal to strive for.</w:t>
-      </w:r>
-    </w:p>
-    <w:p>
-      <w:pPr>
-        <w:spacing w:line="360" w:lineRule="auto"/>
-        <w:ind w:firstLine="720"/>
-        <w:rPr>
-          <w:rFonts w:ascii="Times New Roman" w:hAnsi="Times New Roman" w:cs="Times New Roman"/>
-          <w:sz w:val="24"/>
-          <w:szCs w:val="24"/>
-        </w:rPr>
-      </w:pPr>
-      <w:r>
-        <w:rPr>
-          <w:rFonts w:ascii="Times New Roman" w:hAnsi="Times New Roman" w:cs="Times New Roman"/>
-          <w:sz w:val="24"/>
-          <w:szCs w:val="24"/>
-        </w:rPr>
-        <w:t>Level D</w:t>
-      </w:r>
-      <w:r>
-        <w:rPr>
-          <w:rFonts w:ascii="Times New Roman" w:hAnsi="Times New Roman" w:cs="Times New Roman"/>
-          <w:sz w:val="24"/>
-          <w:szCs w:val="24"/>
-        </w:rPr>
-        <w:t>esign</w:t>
-      </w:r>
-      <w:r>
-        <w:rPr>
-          <w:rFonts w:ascii="Times New Roman" w:hAnsi="Times New Roman" w:cs="Times New Roman"/>
-          <w:sz w:val="24"/>
-          <w:szCs w:val="24"/>
-        </w:rPr>
-        <w:t xml:space="preserve"> </w:t>
-      </w:r>
-      <w:r>
-        <w:rPr>
-          <w:rFonts w:ascii="Times New Roman" w:hAnsi="Times New Roman" w:cs="Times New Roman"/>
-          <w:sz w:val="24"/>
-          <w:szCs w:val="24"/>
-        </w:rPr>
-        <w:t xml:space="preserve">- </w:t>
-      </w:r>
-      <w:r>
-        <w:rPr>
-          <w:rFonts w:ascii="Times New Roman" w:hAnsi="Times New Roman" w:cs="Times New Roman"/>
-          <w:sz w:val="24"/>
-          <w:szCs w:val="24"/>
-        </w:rPr>
-        <w:t xml:space="preserve">The levels need to be designed </w:t>
-      </w:r>
-      <w:r>
-        <w:rPr>
-          <w:rFonts w:ascii="Times New Roman" w:hAnsi="Times New Roman" w:cs="Times New Roman"/>
-          <w:sz w:val="24"/>
-          <w:szCs w:val="24"/>
-        </w:rPr>
-        <w:t>with the cleaning mechanic in mind.</w:t>
-      </w:r>
-    </w:p>
-    <w:p>
-      <w:pPr>
-        <w:spacing w:line="360" w:lineRule="auto"/>
-        <w:ind w:firstLine="720"/>
-        <w:rPr>
-          <w:rFonts w:ascii="Times New Roman" w:hAnsi="Times New Roman" w:cs="Times New Roman"/>
-          <w:sz w:val="24"/>
-          <w:szCs w:val="24"/>
-        </w:rPr>
-      </w:pPr>
-      <w:r>
-        <w:rPr>
-          <w:rFonts w:ascii="Times New Roman" w:hAnsi="Times New Roman" w:cs="Times New Roman"/>
-          <w:sz w:val="24"/>
-          <w:szCs w:val="24"/>
-        </w:rPr>
-        <w:t>Unique Items</w:t>
-      </w:r>
-      <w:r>
-        <w:rPr>
-          <w:rFonts w:ascii="Times New Roman" w:hAnsi="Times New Roman" w:cs="Times New Roman"/>
-          <w:sz w:val="24"/>
-          <w:szCs w:val="24"/>
-        </w:rPr>
-        <w:t xml:space="preserve"> </w:t>
-      </w:r>
-      <w:r>
-        <w:rPr>
-          <w:rFonts w:ascii="Times New Roman" w:hAnsi="Times New Roman" w:cs="Times New Roman"/>
-          <w:sz w:val="24"/>
-          <w:szCs w:val="24"/>
-        </w:rPr>
-        <w:t>-</w:t>
-      </w:r>
-      <w:r>
-        <w:rPr>
-          <w:rFonts w:ascii="Times New Roman" w:hAnsi="Times New Roman" w:cs="Times New Roman"/>
-          <w:sz w:val="24"/>
-          <w:szCs w:val="24"/>
-        </w:rPr>
-        <w:t xml:space="preserve"> The Items in this game need to be made </w:t>
-      </w:r>
-      <w:r>
-        <w:rPr>
-          <w:rFonts w:ascii="Times New Roman" w:hAnsi="Times New Roman" w:cs="Times New Roman"/>
-          <w:sz w:val="24"/>
-          <w:szCs w:val="24"/>
-        </w:rPr>
-        <w:t>with a focus on how they will clean things.</w:t>
-      </w:r>
-    </w:p>
-    <w:p>
-      <w:pPr>
-        <w:spacing w:line="360" w:lineRule="auto"/>
-        <w:ind w:firstLine="720"/>
-        <w:rPr>
-          <w:rFonts w:ascii="Times New Roman" w:hAnsi="Times New Roman" w:cs="Times New Roman"/>
-          <w:sz w:val="24"/>
-          <w:szCs w:val="24"/>
-        </w:rPr>
-      </w:pPr>
-      <w:r>
-        <w:rPr>
-          <w:rFonts w:ascii="Times New Roman" w:hAnsi="Times New Roman" w:cs="Times New Roman"/>
-          <w:sz w:val="24"/>
-          <w:szCs w:val="24"/>
-        </w:rPr>
-        <w:t>Enemy D</w:t>
-      </w:r>
-      <w:r>
-        <w:rPr>
-          <w:rFonts w:ascii="Times New Roman" w:hAnsi="Times New Roman" w:cs="Times New Roman"/>
-          <w:sz w:val="24"/>
-          <w:szCs w:val="24"/>
-        </w:rPr>
-        <w:t>esign</w:t>
-      </w:r>
-      <w:r>
-        <w:rPr>
-          <w:rFonts w:ascii="Times New Roman" w:hAnsi="Times New Roman" w:cs="Times New Roman"/>
-          <w:sz w:val="24"/>
-          <w:szCs w:val="24"/>
-        </w:rPr>
-        <w:t xml:space="preserve"> </w:t>
-      </w:r>
-      <w:r>
-        <w:rPr>
-          <w:rFonts w:ascii="Times New Roman" w:hAnsi="Times New Roman" w:cs="Times New Roman"/>
-          <w:sz w:val="24"/>
-          <w:szCs w:val="24"/>
-        </w:rPr>
-        <w:t xml:space="preserve">- The enemies in this game are to be challenging </w:t>
-      </w:r>
-      <w:r>
-        <w:rPr>
-          <w:rFonts w:ascii="Times New Roman" w:hAnsi="Times New Roman" w:cs="Times New Roman"/>
-          <w:sz w:val="24"/>
-          <w:szCs w:val="24"/>
-        </w:rPr>
-        <w:t xml:space="preserve">and diverse with unique effects, </w:t>
-      </w:r>
-      <w:r>
-        <w:rPr>
-          <w:rFonts w:ascii="Times New Roman" w:hAnsi="Times New Roman" w:cs="Times New Roman"/>
-          <w:sz w:val="24"/>
-          <w:szCs w:val="24"/>
-        </w:rPr>
-        <w:t>while still simple to represent the weak nature of the slimes.</w:t>
-      </w:r>
-    </w:p>
-    <w:p>
-      <w:pPr>
-        <w:spacing w:line="360" w:lineRule="auto"/>
-        <w:rPr>
-          <w:rFonts w:ascii="Times New Roman" w:hAnsi="Times New Roman" w:cs="Times New Roman"/>
-          <w:b/>
-          <w:sz w:val="24"/>
-          <w:szCs w:val="24"/>
-        </w:rPr>
-      </w:pPr>
-      <w:r>
-        <w:rPr>
-          <w:rFonts w:ascii="Times New Roman" w:hAnsi="Times New Roman" w:cs="Times New Roman"/>
-          <w:b/>
-          <w:sz w:val="24"/>
-          <w:szCs w:val="24"/>
-        </w:rPr>
-        <w:t>Design Pillars</w:t>
-      </w:r>
-      <w:r>
-        <w:rPr>
-          <w:rFonts w:ascii="Times New Roman" w:hAnsi="Times New Roman" w:cs="Times New Roman"/>
-          <w:b/>
-          <w:sz w:val="24"/>
-          <w:szCs w:val="24"/>
-        </w:rPr>
-        <w:t>:</w:t>
-      </w:r>
-    </w:p>
-    <w:p>
-      <w:pPr>
-        <w:spacing w:line="360" w:lineRule="auto"/>
-        <w:ind w:firstLine="720"/>
-        <w:rPr>
-          <w:rFonts w:ascii="Times New Roman" w:hAnsi="Times New Roman" w:cs="Times New Roman"/>
-          <w:sz w:val="24"/>
-          <w:szCs w:val="24"/>
-        </w:rPr>
-      </w:pPr>
-      <w:r>
-        <w:rPr>
-          <w:rFonts w:ascii="Times New Roman" w:hAnsi="Times New Roman" w:cs="Times New Roman"/>
-          <w:sz w:val="24"/>
-          <w:szCs w:val="24"/>
-        </w:rPr>
-        <w:t>Enemy D</w:t>
-      </w:r>
-      <w:r>
-        <w:rPr>
-          <w:rFonts w:ascii="Times New Roman" w:hAnsi="Times New Roman" w:cs="Times New Roman"/>
-          <w:sz w:val="24"/>
-          <w:szCs w:val="24"/>
-        </w:rPr>
-        <w:t xml:space="preserve">esign- </w:t>
-      </w:r>
-      <w:r>
-        <w:rPr>
-          <w:rFonts w:ascii="Times New Roman" w:hAnsi="Times New Roman" w:cs="Times New Roman"/>
-          <w:sz w:val="24"/>
-          <w:szCs w:val="24"/>
-        </w:rPr>
-        <w:t>L</w:t>
-      </w:r>
-      <w:r>
-        <w:rPr>
-          <w:rFonts w:ascii="Times New Roman" w:hAnsi="Times New Roman" w:cs="Times New Roman"/>
-          <w:sz w:val="24"/>
-          <w:szCs w:val="24"/>
-        </w:rPr>
-        <w:t xml:space="preserve">ooking into swarm </w:t>
-      </w:r>
-      <w:r>
-        <w:rPr>
-          <w:rFonts w:ascii="Times New Roman" w:hAnsi="Times New Roman" w:cs="Times New Roman"/>
-          <w:sz w:val="24"/>
-          <w:szCs w:val="24"/>
-        </w:rPr>
-        <w:t xml:space="preserve">and 'split' </w:t>
-      </w:r>
-      <w:r>
-        <w:rPr>
-          <w:rFonts w:ascii="Times New Roman" w:hAnsi="Times New Roman" w:cs="Times New Roman"/>
-          <w:sz w:val="24"/>
-          <w:szCs w:val="24"/>
-        </w:rPr>
-        <w:t>enemies could allow us to create a system that allows weak enemies to seem challenging for the players.</w:t>
-      </w:r>
-    </w:p>
-    <w:p>
-      <w:pPr>
-        <w:spacing w:line="360" w:lineRule="auto"/>
-        <w:ind w:firstLine="720"/>
-        <w:rPr>
-          <w:rFonts w:ascii="Times New Roman" w:hAnsi="Times New Roman" w:cs="Times New Roman"/>
-          <w:sz w:val="24"/>
-          <w:szCs w:val="24"/>
-        </w:rPr>
-      </w:pPr>
-      <w:r>
-        <w:rPr>
-          <w:rFonts w:ascii="Times New Roman" w:hAnsi="Times New Roman" w:cs="Times New Roman"/>
-          <w:sz w:val="24"/>
-          <w:szCs w:val="24"/>
-        </w:rPr>
-        <w:t xml:space="preserve">Level Design- </w:t>
-      </w:r>
-      <w:r>
-        <w:rPr>
-          <w:rFonts w:ascii="Times New Roman" w:hAnsi="Times New Roman" w:cs="Times New Roman"/>
-          <w:sz w:val="24"/>
-          <w:szCs w:val="24"/>
-        </w:rPr>
-        <w:t>A suitable design template should be found t</w:t>
-      </w:r>
-      <w:r>
-        <w:rPr>
-          <w:rFonts w:ascii="Times New Roman" w:hAnsi="Times New Roman" w:cs="Times New Roman"/>
-          <w:sz w:val="24"/>
-          <w:szCs w:val="24"/>
-        </w:rPr>
-        <w:t xml:space="preserve">hrough viewing the level design of popular games of similar </w:t>
-      </w:r>
-      <w:r>
-        <w:rPr>
-          <w:rFonts w:ascii="Times New Roman" w:hAnsi="Times New Roman" w:cs="Times New Roman"/>
-          <w:sz w:val="24"/>
-          <w:szCs w:val="24"/>
-        </w:rPr>
-        <w:t>design</w:t>
-      </w:r>
-      <w:r>
-        <w:rPr>
-          <w:rFonts w:ascii="Times New Roman" w:hAnsi="Times New Roman" w:cs="Times New Roman"/>
-          <w:sz w:val="24"/>
-          <w:szCs w:val="24"/>
-        </w:rPr>
-        <w:t xml:space="preserve"> and continual paper prototyping</w:t>
-      </w:r>
-      <w:r>
-        <w:rPr>
-          <w:rFonts w:ascii="Times New Roman" w:hAnsi="Times New Roman" w:cs="Times New Roman"/>
-          <w:sz w:val="24"/>
-          <w:szCs w:val="24"/>
-        </w:rPr>
-        <w:t>.</w:t>
-      </w:r>
-    </w:p>
-    <w:p>
-      <w:pPr>
-        <w:spacing w:line="360" w:lineRule="auto"/>
-        <w:ind w:firstLine="720"/>
-        <w:rPr>
-          <w:rFonts w:ascii="Times New Roman" w:hAnsi="Times New Roman" w:cs="Times New Roman"/>
-          <w:sz w:val="24"/>
-          <w:szCs w:val="24"/>
-        </w:rPr>
-      </w:pPr>
-      <w:r>
-        <w:rPr>
-          <w:rFonts w:ascii="Times New Roman" w:hAnsi="Times New Roman" w:cs="Times New Roman"/>
-          <w:sz w:val="24"/>
-          <w:szCs w:val="24"/>
-        </w:rPr>
-        <w:t>Unique Items-</w:t>
-      </w:r>
-      <w:r>
-        <w:rPr>
-          <w:rFonts w:ascii="Times New Roman" w:hAnsi="Times New Roman" w:cs="Times New Roman"/>
-          <w:sz w:val="24"/>
-          <w:szCs w:val="24"/>
-        </w:rPr>
-        <w:t xml:space="preserve"> Brainstorming cleaning supplies and their similarity to items in traditional games should help to find an effective balance to create unique items for the player to enjoy.</w:t>
-      </w:r>
-    </w:p>
-    <w:p>
-      <w:pPr>
-        <w:spacing w:line="360" w:lineRule="auto"/>
-        <w:ind w:firstLine="720"/>
-        <w:rPr>
-          <w:rFonts w:ascii="Times New Roman" w:hAnsi="Times New Roman" w:cs="Times New Roman"/>
-          <w:sz w:val="24"/>
-          <w:szCs w:val="24"/>
-        </w:rPr>
-      </w:pPr>
-      <w:r>
-        <w:rPr>
-          <w:rFonts w:ascii="Times New Roman" w:hAnsi="Times New Roman" w:cs="Times New Roman"/>
-          <w:sz w:val="24"/>
-          <w:szCs w:val="24"/>
-        </w:rPr>
-        <w:lastRenderedPageBreak/>
-        <w:t>Cleaning M</w:t>
-      </w:r>
-      <w:r>
-        <w:rPr>
-          <w:rFonts w:ascii="Times New Roman" w:hAnsi="Times New Roman" w:cs="Times New Roman"/>
-          <w:sz w:val="24"/>
-          <w:szCs w:val="24"/>
-        </w:rPr>
-        <w:t>echanic-</w:t>
-      </w:r>
-      <w:r>
-        <w:rPr>
-          <w:rFonts w:ascii="Times New Roman" w:hAnsi="Times New Roman" w:cs="Times New Roman"/>
-          <w:sz w:val="24"/>
-          <w:szCs w:val="24"/>
-        </w:rPr>
-        <w:t xml:space="preserve"> </w:t>
-      </w:r>
-      <w:r>
-        <w:rPr>
-          <w:rFonts w:ascii="Times New Roman" w:hAnsi="Times New Roman" w:cs="Times New Roman"/>
-          <w:sz w:val="24"/>
-          <w:szCs w:val="24"/>
-        </w:rPr>
-        <w:t>L</w:t>
-      </w:r>
-      <w:r>
-        <w:rPr>
-          <w:rFonts w:ascii="Times New Roman" w:hAnsi="Times New Roman" w:cs="Times New Roman"/>
-          <w:sz w:val="24"/>
-          <w:szCs w:val="24"/>
-        </w:rPr>
-        <w:t>ooking at what makes cleaning and other similar acts so satisfying should allow for effective and satisfactory gameplay.</w:t>
-      </w:r>
-    </w:p>
-    <w:p>
-      <w:pPr>
-        <w:spacing w:line="360" w:lineRule="auto"/>
-        <w:rPr>
-          <w:rFonts w:ascii="Times New Roman" w:hAnsi="Times New Roman" w:cs="Times New Roman"/>
-          <w:b/>
-          <w:sz w:val="24"/>
-          <w:szCs w:val="24"/>
-        </w:rPr>
-      </w:pPr>
-      <w:r>
-        <w:rPr>
-          <w:rFonts w:ascii="Times New Roman" w:hAnsi="Times New Roman" w:cs="Times New Roman"/>
-          <w:b/>
-          <w:sz w:val="24"/>
-          <w:szCs w:val="24"/>
-        </w:rPr>
-        <w:t>Conventions:</w:t>
-      </w:r>
-    </w:p>
-    <w:p>
-      <w:pPr>
-        <w:spacing w:line="360" w:lineRule="auto"/>
-        <w:ind w:firstLine="720"/>
-        <w:rPr>
-          <w:rFonts w:ascii="Times New Roman" w:hAnsi="Times New Roman" w:cs="Times New Roman"/>
-          <w:sz w:val="24"/>
-          <w:szCs w:val="24"/>
-        </w:rPr>
-      </w:pPr>
-      <w:r>
-        <w:rPr>
-          <w:rFonts w:ascii="Times New Roman" w:hAnsi="Times New Roman" w:cs="Times New Roman"/>
-          <w:sz w:val="24"/>
-          <w:szCs w:val="24"/>
-        </w:rPr>
-        <w:t>Breaking- The conventions of slimes being weak monsters as they have taken over the kingdom</w:t>
-      </w:r>
-      <w:r>
-        <w:rPr>
-          <w:rFonts w:ascii="Times New Roman" w:hAnsi="Times New Roman" w:cs="Times New Roman"/>
-          <w:sz w:val="24"/>
-          <w:szCs w:val="24"/>
-        </w:rPr>
-        <w:t xml:space="preserve"> and are the main antagonist of the game</w:t>
-      </w:r>
-      <w:r>
-        <w:rPr>
-          <w:rFonts w:ascii="Times New Roman" w:hAnsi="Times New Roman" w:cs="Times New Roman"/>
-          <w:sz w:val="24"/>
-          <w:szCs w:val="24"/>
-        </w:rPr>
-        <w:t>.</w:t>
-      </w:r>
-    </w:p>
-    <w:p>
-      <w:pPr>
-        <w:spacing w:line="360" w:lineRule="auto"/>
-        <w:ind w:firstLine="720"/>
-        <w:rPr>
-          <w:rFonts w:ascii="Times New Roman" w:hAnsi="Times New Roman" w:cs="Times New Roman"/>
-          <w:sz w:val="24"/>
-          <w:szCs w:val="24"/>
-        </w:rPr>
-      </w:pPr>
-      <w:r>
-        <w:rPr>
-          <w:rFonts w:ascii="Times New Roman" w:hAnsi="Times New Roman" w:cs="Times New Roman"/>
-          <w:sz w:val="24"/>
-          <w:szCs w:val="24"/>
-        </w:rPr>
-        <w:t>Keeping- The traditional feel of a 2D Action Adventure</w:t>
-      </w:r>
-      <w:r>
-        <w:rPr>
-          <w:rFonts w:ascii="Times New Roman" w:hAnsi="Times New Roman" w:cs="Times New Roman"/>
-          <w:sz w:val="24"/>
-          <w:szCs w:val="24"/>
-        </w:rPr>
-        <w:t xml:space="preserve"> along with the convention of bosses and mini-bosses.</w:t>
-      </w:r>
-    </w:p>
-    <w:p>
-      <w:pPr>
-        <w:spacing w:line="360" w:lineRule="auto"/>
-        <w:rPr>
-          <w:rFonts w:ascii="Times New Roman" w:hAnsi="Times New Roman" w:cs="Times New Roman"/>
-          <w:b/>
-          <w:sz w:val="24"/>
-          <w:szCs w:val="24"/>
-        </w:rPr>
-      </w:pPr>
-      <w:r>
-        <w:rPr>
-          <w:rFonts w:ascii="Times New Roman" w:hAnsi="Times New Roman" w:cs="Times New Roman"/>
-          <w:b/>
-          <w:sz w:val="24"/>
-          <w:szCs w:val="24"/>
-        </w:rPr>
-        <w:t>Mechanics:</w:t>
-      </w:r>
-    </w:p>
-    <w:p>
-      <w:pPr>
-        <w:spacing w:line="360" w:lineRule="auto"/>
-        <w:ind w:firstLine="720"/>
-        <w:rPr>
-          <w:rFonts w:ascii="Times New Roman" w:hAnsi="Times New Roman" w:cs="Times New Roman"/>
-          <w:sz w:val="24"/>
-          <w:szCs w:val="24"/>
-        </w:rPr>
-      </w:pPr>
-      <w:r>
-        <w:rPr>
-          <w:rFonts w:ascii="Times New Roman" w:hAnsi="Times New Roman" w:cs="Times New Roman"/>
-          <w:sz w:val="24"/>
-          <w:szCs w:val="24"/>
-        </w:rPr>
-        <w:t>T</w:t>
-      </w:r>
-      <w:r>
-        <w:rPr>
-          <w:rFonts w:ascii="Times New Roman" w:hAnsi="Times New Roman" w:cs="Times New Roman"/>
-          <w:sz w:val="24"/>
-          <w:szCs w:val="24"/>
-        </w:rPr>
-        <w:t xml:space="preserve">he player will use items to </w:t>
-      </w:r>
-      <w:r>
-        <w:rPr>
-          <w:rFonts w:ascii="Times New Roman" w:hAnsi="Times New Roman" w:cs="Times New Roman"/>
-          <w:sz w:val="24"/>
-          <w:szCs w:val="24"/>
-        </w:rPr>
-        <w:t>"clean" the levels while also using special environmental slimes to produce special effects like "high bounce" or "wall jump".</w:t>
-      </w:r>
-    </w:p>
-    <w:p>
-      <w:pPr>
-        <w:spacing w:line="360" w:lineRule="auto"/>
-        <w:rPr>
-          <w:rFonts w:ascii="Times New Roman" w:hAnsi="Times New Roman" w:cs="Times New Roman"/>
-          <w:sz w:val="24"/>
-          <w:szCs w:val="24"/>
-        </w:rPr>
-      </w:pPr>
-      <w:r>
-        <w:rPr>
-          <w:rFonts w:ascii="Times New Roman" w:hAnsi="Times New Roman" w:cs="Times New Roman"/>
-          <w:b/>
-          <w:sz w:val="24"/>
-          <w:szCs w:val="24"/>
-        </w:rPr>
-        <w:t>Aesthetics</w:t>
-      </w:r>
-      <w:r>
-        <w:rPr>
-          <w:rFonts w:ascii="Times New Roman" w:hAnsi="Times New Roman" w:cs="Times New Roman"/>
-          <w:sz w:val="24"/>
-          <w:szCs w:val="24"/>
-        </w:rPr>
-        <w:t>:</w:t>
-      </w:r>
-    </w:p>
-    <w:p>
-      <w:pPr>
-        <w:spacing w:line="360" w:lineRule="auto"/>
-        <w:ind w:firstLine="720"/>
-        <w:rPr>
-          <w:rFonts w:ascii="Times New Roman" w:hAnsi="Times New Roman" w:cs="Times New Roman"/>
-          <w:sz w:val="24"/>
-          <w:szCs w:val="24"/>
-        </w:rPr>
-      </w:pPr>
-      <w:r>
-        <w:rPr>
-          <w:rFonts w:ascii="Times New Roman" w:hAnsi="Times New Roman" w:cs="Times New Roman"/>
-          <w:sz w:val="24"/>
-          <w:szCs w:val="24"/>
-        </w:rPr>
-        <w:t>R</w:t>
-      </w:r>
-      <w:r>
-        <w:rPr>
-          <w:rFonts w:ascii="Times New Roman" w:hAnsi="Times New Roman" w:cs="Times New Roman"/>
-          <w:sz w:val="24"/>
-          <w:szCs w:val="24"/>
-        </w:rPr>
-        <w:t xml:space="preserve">etro </w:t>
-      </w:r>
-      <w:r>
-        <w:rPr>
-          <w:rFonts w:ascii="Times New Roman" w:hAnsi="Times New Roman" w:cs="Times New Roman"/>
-          <w:sz w:val="24"/>
-          <w:szCs w:val="24"/>
-        </w:rPr>
-        <w:t>8-bit influenced</w:t>
-      </w:r>
-      <w:r>
-        <w:rPr>
-          <w:rFonts w:ascii="Times New Roman" w:hAnsi="Times New Roman" w:cs="Times New Roman"/>
-          <w:sz w:val="24"/>
-          <w:szCs w:val="24"/>
-        </w:rPr>
-        <w:t xml:space="preserve"> music</w:t>
-      </w:r>
-      <w:r>
-        <w:rPr>
-          <w:rFonts w:ascii="Times New Roman" w:hAnsi="Times New Roman" w:cs="Times New Roman"/>
-          <w:sz w:val="24"/>
-          <w:szCs w:val="24"/>
-        </w:rPr>
-        <w:t xml:space="preserve"> with an adventurous tone</w:t>
-      </w:r>
-      <w:r>
-        <w:rPr>
-          <w:rFonts w:ascii="Times New Roman" w:hAnsi="Times New Roman" w:cs="Times New Roman"/>
-          <w:sz w:val="24"/>
-          <w:szCs w:val="24"/>
-        </w:rPr>
-        <w:t xml:space="preserve"> paired with a colorful</w:t>
-      </w:r>
-      <w:r>
-        <w:rPr>
-          <w:rFonts w:ascii="Times New Roman" w:hAnsi="Times New Roman" w:cs="Times New Roman"/>
-          <w:sz w:val="24"/>
-          <w:szCs w:val="24"/>
-        </w:rPr>
-        <w:t>,</w:t>
-      </w:r>
-      <w:r>
-        <w:rPr>
-          <w:rFonts w:ascii="Times New Roman" w:hAnsi="Times New Roman" w:cs="Times New Roman"/>
-          <w:sz w:val="24"/>
-          <w:szCs w:val="24"/>
-        </w:rPr>
-        <w:t xml:space="preserve"> pixelated art style should</w:t>
-      </w:r>
-      <w:r>
-        <w:rPr>
-          <w:rFonts w:ascii="Times New Roman" w:hAnsi="Times New Roman" w:cs="Times New Roman"/>
-          <w:sz w:val="24"/>
-          <w:szCs w:val="24"/>
-        </w:rPr>
-        <w:t xml:space="preserve"> help the game to feel adventurous like older games</w:t>
-      </w:r>
-      <w:r>
-        <w:rPr>
-          <w:rFonts w:ascii="Times New Roman" w:hAnsi="Times New Roman" w:cs="Times New Roman"/>
-          <w:sz w:val="24"/>
-          <w:szCs w:val="24"/>
-        </w:rPr>
-        <w:t xml:space="preserve"> of similar genre</w:t>
-      </w:r>
-      <w:r>
-        <w:rPr>
-          <w:rFonts w:ascii="Times New Roman" w:hAnsi="Times New Roman" w:cs="Times New Roman"/>
-          <w:sz w:val="24"/>
-          <w:szCs w:val="24"/>
-        </w:rPr>
-        <w:t>.</w:t>
-      </w:r>
-    </w:p>
-    <w:p>
-      <w:pPr>
-        <w:spacing w:line="360" w:lineRule="auto"/>
-        <w:rPr>
-          <w:rFonts w:ascii="Times New Roman" w:hAnsi="Times New Roman" w:cs="Times New Roman"/>
-          <w:b/>
-          <w:sz w:val="24"/>
-          <w:szCs w:val="24"/>
-        </w:rPr>
-      </w:pPr>
-      <w:r>
-        <w:rPr>
-          <w:rFonts w:ascii="Times New Roman" w:hAnsi="Times New Roman" w:cs="Times New Roman"/>
-          <w:b/>
-          <w:sz w:val="24"/>
-          <w:szCs w:val="24"/>
-        </w:rPr>
-        <w:t>Narrative:</w:t>
-      </w:r>
-    </w:p>
-    <w:p>
-      <w:pPr>
-        <w:spacing w:line="360" w:lineRule="auto"/>
-        <w:ind w:firstLine="720"/>
-        <w:rPr>
-          <w:rFonts w:ascii="Times New Roman" w:hAnsi="Times New Roman" w:cs="Times New Roman"/>
-          <w:sz w:val="24"/>
-          <w:szCs w:val="24"/>
-        </w:rPr>
-      </w:pPr>
-      <w:r>
-        <w:rPr>
-          <w:rFonts w:ascii="Times New Roman" w:hAnsi="Times New Roman" w:cs="Times New Roman"/>
-          <w:sz w:val="24"/>
-          <w:szCs w:val="24"/>
-        </w:rPr>
-        <w:t>T</w:t>
-      </w:r>
-      <w:r>
-        <w:rPr>
-          <w:rFonts w:ascii="Times New Roman" w:hAnsi="Times New Roman" w:cs="Times New Roman"/>
-          <w:sz w:val="24"/>
-          <w:szCs w:val="24"/>
-        </w:rPr>
-        <w:t xml:space="preserve">he world of the game is </w:t>
-      </w:r>
-      <w:r>
-        <w:rPr>
-          <w:rFonts w:ascii="Times New Roman" w:hAnsi="Times New Roman" w:cs="Times New Roman"/>
-          <w:sz w:val="24"/>
-          <w:szCs w:val="24"/>
-        </w:rPr>
-        <w:t xml:space="preserve">a </w:t>
-      </w:r>
-      <w:r>
-        <w:rPr>
-          <w:rFonts w:ascii="Times New Roman" w:hAnsi="Times New Roman" w:cs="Times New Roman"/>
-          <w:sz w:val="24"/>
-          <w:szCs w:val="24"/>
-        </w:rPr>
-        <w:t xml:space="preserve">medieval </w:t>
-      </w:r>
-      <w:r>
-        <w:rPr>
-          <w:rFonts w:ascii="Times New Roman" w:hAnsi="Times New Roman" w:cs="Times New Roman"/>
-          <w:sz w:val="24"/>
-          <w:szCs w:val="24"/>
-        </w:rPr>
-        <w:t>kingdom covered in slime</w:t>
-      </w:r>
-      <w:r>
-        <w:rPr>
-          <w:rFonts w:ascii="Times New Roman" w:hAnsi="Times New Roman" w:cs="Times New Roman"/>
-          <w:sz w:val="24"/>
-          <w:szCs w:val="24"/>
-        </w:rPr>
-        <w:t xml:space="preserve"> allowing the player to traverse its lands and clean the slime as you continue on your heroic quest.</w:t>
-      </w:r>
-    </w:p>
-    <w:p>
-      <w:pPr>
-        <w:spacing w:line="360" w:lineRule="auto"/>
-        <w:rPr>
-          <w:rFonts w:ascii="Times New Roman" w:hAnsi="Times New Roman" w:cs="Times New Roman"/>
-          <w:b/>
-          <w:sz w:val="24"/>
-          <w:szCs w:val="24"/>
-        </w:rPr>
-      </w:pPr>
-      <w:r>
-        <w:rPr>
-          <w:rFonts w:ascii="Times New Roman" w:hAnsi="Times New Roman" w:cs="Times New Roman"/>
-          <w:b/>
-          <w:sz w:val="24"/>
-          <w:szCs w:val="24"/>
-        </w:rPr>
-        <w:t>Technology:</w:t>
-      </w:r>
-    </w:p>
-    <w:p>
-      <w:pPr>
-        <w:spacing w:line="360" w:lineRule="auto"/>
-        <w:ind w:firstLine="720"/>
-        <w:rPr>
-          <w:rFonts w:ascii="Times New Roman" w:hAnsi="Times New Roman" w:cs="Times New Roman"/>
-          <w:sz w:val="24"/>
-          <w:szCs w:val="24"/>
-        </w:rPr>
-      </w:pPr>
-      <w:r>
-        <w:rPr>
-          <w:rFonts w:ascii="Times New Roman" w:hAnsi="Times New Roman" w:cs="Times New Roman"/>
-          <w:sz w:val="24"/>
-          <w:szCs w:val="24"/>
-        </w:rPr>
-        <w:t xml:space="preserve">Through the use of </w:t>
-      </w:r>
-      <w:r>
-        <w:rPr>
-          <w:rFonts w:ascii="Times New Roman" w:hAnsi="Times New Roman" w:cs="Times New Roman"/>
-          <w:sz w:val="24"/>
-          <w:szCs w:val="24"/>
-        </w:rPr>
-        <w:t xml:space="preserve">Unity's </w:t>
-      </w:r>
-      <w:r>
-        <w:rPr>
-          <w:rFonts w:ascii="Times New Roman" w:hAnsi="Times New Roman" w:cs="Times New Roman"/>
-          <w:sz w:val="24"/>
-          <w:szCs w:val="24"/>
-        </w:rPr>
-        <w:t xml:space="preserve">ability to easily import </w:t>
-      </w:r>
-      <w:r>
-        <w:rPr>
-          <w:rFonts w:ascii="Times New Roman" w:hAnsi="Times New Roman" w:cs="Times New Roman"/>
-          <w:sz w:val="24"/>
-          <w:szCs w:val="24"/>
-        </w:rPr>
-        <w:t>assets,</w:t>
-      </w:r>
-      <w:r>
-        <w:rPr>
-          <w:rFonts w:ascii="Times New Roman" w:hAnsi="Times New Roman" w:cs="Times New Roman"/>
-          <w:sz w:val="24"/>
-          <w:szCs w:val="24"/>
-        </w:rPr>
-        <w:t xml:space="preserve"> building the games levels should be no hard task. The </w:t>
-      </w:r>
-      <w:r>
-        <w:rPr>
-          <w:rFonts w:ascii="Times New Roman" w:hAnsi="Times New Roman" w:cs="Times New Roman"/>
-          <w:sz w:val="24"/>
-          <w:szCs w:val="24"/>
-        </w:rPr>
-        <w:t>controller's ease of use will allow players to quickly learn how to use the environment and items in the game to give them a full</w:t>
-      </w:r>
-      <w:r>
-        <w:rPr>
-          <w:rFonts w:ascii="Times New Roman" w:hAnsi="Times New Roman" w:cs="Times New Roman"/>
-          <w:sz w:val="24"/>
-          <w:szCs w:val="24"/>
-        </w:rPr>
-        <w:t xml:space="preserve"> gameplay</w:t>
-      </w:r>
-      <w:r>
-        <w:rPr>
-          <w:rFonts w:ascii="Times New Roman" w:hAnsi="Times New Roman" w:cs="Times New Roman"/>
-          <w:sz w:val="24"/>
-          <w:szCs w:val="24"/>
-        </w:rPr>
-        <w:t xml:space="preserve"> experience</w:t>
-      </w:r>
-      <w:r>
-        <w:rPr>
-          <w:rFonts w:ascii="Times New Roman" w:hAnsi="Times New Roman" w:cs="Times New Roman"/>
-          <w:sz w:val="24"/>
-          <w:szCs w:val="24"/>
-        </w:rPr>
-        <w:t>.</w:t>
-      </w:r>
-    </w:p>
-    <w:p>
-      <w:pPr>
-        <w:spacing w:line="360" w:lineRule="auto"/>
-        <w:rPr>
-          <w:rFonts w:ascii="Times New Roman" w:hAnsi="Times New Roman" w:cs="Times New Roman"/>
-          <w:sz w:val="24"/>
-          <w:szCs w:val="24"/>
-        </w:rPr>
-      </w:pPr>
-      <w:r>
-        <w:rPr>
-          <w:rFonts w:ascii="Times New Roman" w:hAnsi="Times New Roman" w:cs="Times New Roman"/>
-          <w:b/>
-          <w:sz w:val="24"/>
-          <w:szCs w:val="24"/>
-        </w:rPr>
-        <w:t>Unique Feature</w:t>
-      </w:r>
-      <w:r>
-        <w:rPr>
-          <w:rFonts w:ascii="Times New Roman" w:hAnsi="Times New Roman" w:cs="Times New Roman"/>
-          <w:sz w:val="24"/>
-          <w:szCs w:val="24"/>
-        </w:rPr>
-        <w:t>:</w:t>
-      </w:r>
-    </w:p>
-    <w:p>
-      <w:pPr>
-        <w:spacing w:line="360" w:lineRule="auto"/>
-        <w:rPr>
-          <w:rFonts w:ascii="Times New Roman" w:hAnsi="Times New Roman" w:cs="Times New Roman"/>
-          <w:sz w:val="24"/>
-          <w:szCs w:val="24"/>
-        </w:rPr>
-      </w:pPr>
-      <w:r>
-        <w:rPr>
-          <w:rFonts w:ascii="Times New Roman" w:hAnsi="Times New Roman" w:cs="Times New Roman"/>
-          <w:sz w:val="24"/>
-          <w:szCs w:val="24"/>
-        </w:rPr>
-        <w:tab/>
-        <w:t>The game</w:t>
-      </w:r>
-      <w:r>
-        <w:rPr>
-          <w:rFonts w:ascii="Times New Roman" w:hAnsi="Times New Roman" w:cs="Times New Roman"/>
-          <w:sz w:val="24"/>
-          <w:szCs w:val="24"/>
-        </w:rPr>
-        <w:t>'</w:t>
-      </w:r>
-      <w:r>
-        <w:rPr>
-          <w:rFonts w:ascii="Times New Roman" w:hAnsi="Times New Roman" w:cs="Times New Roman"/>
-          <w:sz w:val="24"/>
-          <w:szCs w:val="24"/>
-        </w:rPr>
-        <w:t xml:space="preserve">s use of unique environmental effects created through different colors of slime will allow unique level design and advancement along with a wide </w:t>
-      </w:r>
-      <w:r>
-        <w:rPr>
-          <w:rFonts w:ascii="Times New Roman" w:hAnsi="Times New Roman" w:cs="Times New Roman"/>
-          <w:sz w:val="24"/>
-          <w:szCs w:val="24"/>
-        </w:rPr>
-        <w:t>variety of items that will help clean-up in many different ways as</w:t>
-      </w:r>
-      <w:r>
-        <w:rPr>
-          <w:rFonts w:ascii="Times New Roman" w:hAnsi="Times New Roman" w:cs="Times New Roman"/>
-          <w:sz w:val="24"/>
-          <w:szCs w:val="24"/>
-        </w:rPr>
-        <w:t xml:space="preserve"> </w:t>
-      </w:r>
-      <w:r>
-        <w:rPr>
-          <w:rFonts w:ascii="Times New Roman" w:hAnsi="Times New Roman" w:cs="Times New Roman"/>
-          <w:sz w:val="24"/>
-          <w:szCs w:val="24"/>
-        </w:rPr>
-        <w:t>well.</w:t>
+        <w:t>The games use of tools and level design will emphasis the unique and entertaining cleaning feature the game focuses on.</w:t>
       </w:r>
     </w:p>
     <w:sectPr>
@@ -1193,7 +1187,7 @@
 </file>
 
 <file path=word/endnotes.xml><?xml version="1.0" encoding="utf-8"?>
-<w:endnotes xmlns:wpc="http://schemas.microsoft.com/office/word/2010/wordprocessingCanvas" xmlns:mc="http://schemas.openxmlformats.org/markup-compatibility/2006" xmlns:o="urn:schemas-microsoft-com:office:office" xmlns:r="http://schemas.openxmlformats.org/officeDocument/2006/relationships" xmlns:m="http://schemas.openxmlformats.org/officeDocument/2006/math" xmlns:v="urn:schemas-microsoft-com:vml" xmlns:wp14="http://schemas.microsoft.com/office/word/2010/wordprocessingDrawing" xmlns:wp="http://schemas.openxmlformats.org/drawingml/2006/wordprocessingDrawing" xmlns:w10="urn:schemas-microsoft-com:office:word" xmlns:w="http://schemas.openxmlformats.org/wordprocessingml/2006/main" xmlns:w14="http://schemas.microsoft.com/office/word/2010/wordml" xmlns:w15="http://schemas.microsoft.com/office/word/2012/wordml" xmlns:wpg="http://schemas.microsoft.com/office/word/2010/wordprocessingGroup" xmlns:wpi="http://schemas.microsoft.com/office/word/2010/wordprocessingInk" xmlns:wne="http://schemas.microsoft.com/office/word/2006/wordml" xmlns:wps="http://schemas.microsoft.com/office/word/2010/wordprocessingShape" mc:Ignorable="w14 w15 wp14">
+<w:endnotes xmlns:wpc="http://schemas.microsoft.com/office/word/2010/wordprocessingCanvas" xmlns:cx="http://schemas.microsoft.com/office/drawing/2014/chartex" xmlns:cx1="http://schemas.microsoft.com/office/drawing/2015/9/8/chartex" xmlns:cx2="http://schemas.microsoft.com/office/drawing/2015/10/21/chartex" xmlns:cx3="http://schemas.microsoft.com/office/drawing/2016/5/9/chartex" xmlns:cx4="http://schemas.microsoft.com/office/drawing/2016/5/10/chartex" xmlns:cx5="http://schemas.microsoft.com/office/drawing/2016/5/11/chartex" xmlns:cx6="http://schemas.microsoft.com/office/drawing/2016/5/12/chartex" xmlns:cx7="http://schemas.microsoft.com/office/drawing/2016/5/13/chartex" xmlns:cx8="http://schemas.microsoft.com/office/drawing/2016/5/14/chartex" xmlns:mc="http://schemas.openxmlformats.org/markup-compatibility/2006" xmlns:aink="http://schemas.microsoft.com/office/drawing/2016/ink" xmlns:am3d="http://schemas.microsoft.com/office/drawing/2017/model3d" xmlns:o="urn:schemas-microsoft-com:office:office" xmlns:r="http://schemas.openxmlformats.org/officeDocument/2006/relationships" xmlns:m="http://schemas.openxmlformats.org/officeDocument/2006/math" xmlns:v="urn:schemas-microsoft-com:vml" xmlns:wp14="http://schemas.microsoft.com/office/word/2010/wordprocessingDrawing" xmlns:wp="http://schemas.openxmlformats.org/drawingml/2006/wordprocessingDrawing" xmlns:w10="urn:schemas-microsoft-com:office:word" xmlns:w="http://schemas.openxmlformats.org/wordprocessingml/2006/main" xmlns:w14="http://schemas.microsoft.com/office/word/2010/wordml" xmlns:w15="http://schemas.microsoft.com/office/word/2012/wordml" xmlns:w16cid="http://schemas.microsoft.com/office/word/2016/wordml/cid" xmlns:w16se="http://schemas.microsoft.com/office/word/2015/wordml/symex" xmlns:wpg="http://schemas.microsoft.com/office/word/2010/wordprocessingGroup" xmlns:wpi="http://schemas.microsoft.com/office/word/2010/wordprocessingInk" xmlns:wne="http://schemas.microsoft.com/office/word/2006/wordml" xmlns:wps="http://schemas.microsoft.com/office/word/2010/wordprocessingShape" mc:Ignorable="w14 w15 w16se w16cid wp14">
   <w:endnote w:type="separator" w:id="-1">
     <w:p>
       <w:pPr>
@@ -1218,7 +1212,7 @@
 </file>
 
 <file path=word/footnotes.xml><?xml version="1.0" encoding="utf-8"?>
-<w:footnotes xmlns:wpc="http://schemas.microsoft.com/office/word/2010/wordprocessingCanvas" xmlns:mc="http://schemas.openxmlformats.org/markup-compatibility/2006" xmlns:o="urn:schemas-microsoft-com:office:office" xmlns:r="http://schemas.openxmlformats.org/officeDocument/2006/relationships" xmlns:m="http://schemas.openxmlformats.org/officeDocument/2006/math" xmlns:v="urn:schemas-microsoft-com:vml" xmlns:wp14="http://schemas.microsoft.com/office/word/2010/wordprocessingDrawing" xmlns:wp="http://schemas.openxmlformats.org/drawingml/2006/wordprocessingDrawing" xmlns:w10="urn:schemas-microsoft-com:office:word" xmlns:w="http://schemas.openxmlformats.org/wordprocessingml/2006/main" xmlns:w14="http://schemas.microsoft.com/office/word/2010/wordml" xmlns:w15="http://schemas.microsoft.com/office/word/2012/wordml" xmlns:wpg="http://schemas.microsoft.com/office/word/2010/wordprocessingGroup" xmlns:wpi="http://schemas.microsoft.com/office/word/2010/wordprocessingInk" xmlns:wne="http://schemas.microsoft.com/office/word/2006/wordml" xmlns:wps="http://schemas.microsoft.com/office/word/2010/wordprocessingShape" mc:Ignorable="w14 w15 wp14">
+<w:footnotes xmlns:wpc="http://schemas.microsoft.com/office/word/2010/wordprocessingCanvas" xmlns:cx="http://schemas.microsoft.com/office/drawing/2014/chartex" xmlns:cx1="http://schemas.microsoft.com/office/drawing/2015/9/8/chartex" xmlns:cx2="http://schemas.microsoft.com/office/drawing/2015/10/21/chartex" xmlns:cx3="http://schemas.microsoft.com/office/drawing/2016/5/9/chartex" xmlns:cx4="http://schemas.microsoft.com/office/drawing/2016/5/10/chartex" xmlns:cx5="http://schemas.microsoft.com/office/drawing/2016/5/11/chartex" xmlns:cx6="http://schemas.microsoft.com/office/drawing/2016/5/12/chartex" xmlns:cx7="http://schemas.microsoft.com/office/drawing/2016/5/13/chartex" xmlns:cx8="http://schemas.microsoft.com/office/drawing/2016/5/14/chartex" xmlns:mc="http://schemas.openxmlformats.org/markup-compatibility/2006" xmlns:aink="http://schemas.microsoft.com/office/drawing/2016/ink" xmlns:am3d="http://schemas.microsoft.com/office/drawing/2017/model3d" xmlns:o="urn:schemas-microsoft-com:office:office" xmlns:r="http://schemas.openxmlformats.org/officeDocument/2006/relationships" xmlns:m="http://schemas.openxmlformats.org/officeDocument/2006/math" xmlns:v="urn:schemas-microsoft-com:vml" xmlns:wp14="http://schemas.microsoft.com/office/word/2010/wordprocessingDrawing" xmlns:wp="http://schemas.openxmlformats.org/drawingml/2006/wordprocessingDrawing" xmlns:w10="urn:schemas-microsoft-com:office:word" xmlns:w="http://schemas.openxmlformats.org/wordprocessingml/2006/main" xmlns:w14="http://schemas.microsoft.com/office/word/2010/wordml" xmlns:w15="http://schemas.microsoft.com/office/word/2012/wordml" xmlns:w16cid="http://schemas.microsoft.com/office/word/2016/wordml/cid" xmlns:w16se="http://schemas.microsoft.com/office/word/2015/wordml/symex" xmlns:wpg="http://schemas.microsoft.com/office/word/2010/wordprocessingGroup" xmlns:wpi="http://schemas.microsoft.com/office/word/2010/wordprocessingInk" xmlns:wne="http://schemas.microsoft.com/office/word/2006/wordml" xmlns:wps="http://schemas.microsoft.com/office/word/2010/wordprocessingShape" mc:Ignorable="w14 w15 w16se w16cid wp14">
   <w:footnote w:type="separator" w:id="-1">
     <w:p>
       <w:pPr>
@@ -1243,7 +1237,7 @@
 </file>
 
 <file path=word/numbering.xml><?xml version="1.0" encoding="utf-8"?>
-<w:numbering xmlns:wpc="http://schemas.microsoft.com/office/word/2010/wordprocessingCanvas" xmlns:mc="http://schemas.openxmlformats.org/markup-compatibility/2006" xmlns:o="urn:schemas-microsoft-com:office:office" xmlns:r="http://schemas.openxmlformats.org/officeDocument/2006/relationships" xmlns:m="http://schemas.openxmlformats.org/officeDocument/2006/math" xmlns:v="urn:schemas-microsoft-com:vml" xmlns:wp14="http://schemas.microsoft.com/office/word/2010/wordprocessingDrawing" xmlns:wp="http://schemas.openxmlformats.org/drawingml/2006/wordprocessingDrawing" xmlns:w10="urn:schemas-microsoft-com:office:word" xmlns:w="http://schemas.openxmlformats.org/wordprocessingml/2006/main" xmlns:w14="http://schemas.microsoft.com/office/word/2010/wordml" xmlns:w15="http://schemas.microsoft.com/office/word/2012/wordml" xmlns:wpg="http://schemas.microsoft.com/office/word/2010/wordprocessingGroup" xmlns:wpi="http://schemas.microsoft.com/office/word/2010/wordprocessingInk" xmlns:wne="http://schemas.microsoft.com/office/word/2006/wordml" xmlns:wps="http://schemas.microsoft.com/office/word/2010/wordprocessingShape" mc:Ignorable="w14 w15 wp14">
+<w:numbering xmlns:wpc="http://schemas.microsoft.com/office/word/2010/wordprocessingCanvas" xmlns:cx="http://schemas.microsoft.com/office/drawing/2014/chartex" xmlns:cx1="http://schemas.microsoft.com/office/drawing/2015/9/8/chartex" xmlns:cx2="http://schemas.microsoft.com/office/drawing/2015/10/21/chartex" xmlns:cx3="http://schemas.microsoft.com/office/drawing/2016/5/9/chartex" xmlns:cx4="http://schemas.microsoft.com/office/drawing/2016/5/10/chartex" xmlns:cx5="http://schemas.microsoft.com/office/drawing/2016/5/11/chartex" xmlns:cx6="http://schemas.microsoft.com/office/drawing/2016/5/12/chartex" xmlns:cx7="http://schemas.microsoft.com/office/drawing/2016/5/13/chartex" xmlns:cx8="http://schemas.microsoft.com/office/drawing/2016/5/14/chartex" xmlns:mc="http://schemas.openxmlformats.org/markup-compatibility/2006" xmlns:aink="http://schemas.microsoft.com/office/drawing/2016/ink" xmlns:am3d="http://schemas.microsoft.com/office/drawing/2017/model3d" xmlns:o="urn:schemas-microsoft-com:office:office" xmlns:r="http://schemas.openxmlformats.org/officeDocument/2006/relationships" xmlns:m="http://schemas.openxmlformats.org/officeDocument/2006/math" xmlns:v="urn:schemas-microsoft-com:vml" xmlns:wp14="http://schemas.microsoft.com/office/word/2010/wordprocessingDrawing" xmlns:wp="http://schemas.openxmlformats.org/drawingml/2006/wordprocessingDrawing" xmlns:w10="urn:schemas-microsoft-com:office:word" xmlns:w="http://schemas.openxmlformats.org/wordprocessingml/2006/main" xmlns:w14="http://schemas.microsoft.com/office/word/2010/wordml" xmlns:w15="http://schemas.microsoft.com/office/word/2012/wordml" xmlns:w16cid="http://schemas.microsoft.com/office/word/2016/wordml/cid" xmlns:w16se="http://schemas.microsoft.com/office/word/2015/wordml/symex" xmlns:wpg="http://schemas.microsoft.com/office/word/2010/wordprocessingGroup" xmlns:wpi="http://schemas.microsoft.com/office/word/2010/wordprocessingInk" xmlns:wne="http://schemas.microsoft.com/office/word/2006/wordml" xmlns:wps="http://schemas.microsoft.com/office/word/2010/wordprocessingShape" mc:Ignorable="w14 w15 w16se w16cid wp14">
   <w:abstractNum w:abstractNumId="0" w15:restartNumberingAfterBreak="0">
     <w:nsid w:val="05BF2917"/>
     <w:multiLevelType w:val="hybridMultilevel"/>
@@ -2158,7 +2152,7 @@
 </file>
 
 <file path=word/styles.xml><?xml version="1.0" encoding="utf-8"?>
-<w:styles xmlns:mc="http://schemas.openxmlformats.org/markup-compatibility/2006" xmlns:r="http://schemas.openxmlformats.org/officeDocument/2006/relationships" xmlns:w="http://schemas.openxmlformats.org/wordprocessingml/2006/main" xmlns:w14="http://schemas.microsoft.com/office/word/2010/wordml" xmlns:w15="http://schemas.microsoft.com/office/word/2012/wordml" mc:Ignorable="w14 w15">
+<w:styles xmlns:mc="http://schemas.openxmlformats.org/markup-compatibility/2006" xmlns:r="http://schemas.openxmlformats.org/officeDocument/2006/relationships" xmlns:w="http://schemas.openxmlformats.org/wordprocessingml/2006/main" xmlns:w14="http://schemas.microsoft.com/office/word/2010/wordml" xmlns:w15="http://schemas.microsoft.com/office/word/2012/wordml" xmlns:w16cid="http://schemas.microsoft.com/office/word/2016/wordml/cid" xmlns:w16se="http://schemas.microsoft.com/office/word/2015/wordml/symex" mc:Ignorable="w14 w15 w16se w16cid">
   <w:docDefaults>
     <w:rPrDefault>
       <w:rPr>
@@ -2174,7 +2168,7 @@
       </w:pPr>
     </w:pPrDefault>
   </w:docDefaults>
-  <w:latentStyles w:defLockedState="0" w:defUIPriority="99" w:defSemiHidden="0" w:defUnhideWhenUsed="0" w:defQFormat="0" w:count="371">
+  <w:latentStyles w:defLockedState="0" w:defUIPriority="99" w:defSemiHidden="0" w:defUnhideWhenUsed="0" w:defQFormat="0" w:count="375">
     <w:lsdException w:name="Normal" w:uiPriority="0" w:qFormat="1"/>
     <w:lsdException w:name="heading 1" w:uiPriority="9" w:qFormat="1"/>
     <w:lsdException w:name="heading 2" w:semiHidden="1" w:uiPriority="9" w:unhideWhenUsed="1" w:qFormat="1"/>
@@ -2280,7 +2274,6 @@
     <w:lsdException w:name="HTML Sample" w:semiHidden="1" w:unhideWhenUsed="1"/>
     <w:lsdException w:name="HTML Typewriter" w:semiHidden="1" w:unhideWhenUsed="1"/>
     <w:lsdException w:name="HTML Variable" w:semiHidden="1" w:unhideWhenUsed="1"/>
-    <w:lsdException w:name="Normal Table" w:semiHidden="1" w:unhideWhenUsed="1"/>
     <w:lsdException w:name="annotation subject" w:semiHidden="1" w:unhideWhenUsed="1"/>
     <w:lsdException w:name="No List" w:semiHidden="1" w:unhideWhenUsed="1"/>
     <w:lsdException w:name="Outline List 1" w:semiHidden="1" w:unhideWhenUsed="1"/>
@@ -2324,10 +2317,8 @@
     <w:lsdException w:name="Table Elegant" w:semiHidden="1" w:unhideWhenUsed="1"/>
     <w:lsdException w:name="Table Professional" w:semiHidden="1" w:unhideWhenUsed="1"/>
     <w:lsdException w:name="Table Subtle 1" w:semiHidden="1" w:unhideWhenUsed="1"/>
-    <w:lsdException w:name="Table Subtle 2" w:semiHidden="1" w:unhideWhenUsed="1"/>
     <w:lsdException w:name="Table Web 1" w:semiHidden="1" w:unhideWhenUsed="1"/>
     <w:lsdException w:name="Table Web 2" w:semiHidden="1" w:unhideWhenUsed="1"/>
-    <w:lsdException w:name="Table Web 3" w:semiHidden="1" w:unhideWhenUsed="1"/>
     <w:lsdException w:name="Balloon Text" w:semiHidden="1" w:unhideWhenUsed="1"/>
     <w:lsdException w:name="Table Grid" w:uiPriority="39"/>
     <w:lsdException w:name="Table Theme" w:semiHidden="1" w:unhideWhenUsed="1"/>
@@ -2546,6 +2537,10 @@
     <w:lsdException w:name="List Table 5 Dark Accent 6" w:uiPriority="50"/>
     <w:lsdException w:name="List Table 6 Colorful Accent 6" w:uiPriority="51"/>
     <w:lsdException w:name="List Table 7 Colorful Accent 6" w:uiPriority="52"/>
+    <w:lsdException w:name="Mention" w:semiHidden="1" w:unhideWhenUsed="1"/>
+    <w:lsdException w:name="Smart Hyperlink" w:semiHidden="1" w:unhideWhenUsed="1"/>
+    <w:lsdException w:name="Hashtag" w:semiHidden="1" w:unhideWhenUsed="1"/>
+    <w:lsdException w:name="Unresolved Mention" w:semiHidden="1" w:unhideWhenUsed="1"/>
   </w:latentStyles>
   <w:style w:type="paragraph" w:default="1" w:styleId="Normal">
     <w:name w:val="Normal"/>

</xml_diff>